<commit_message>
Revised to unified place to call
</commit_message>
<xml_diff>
--- a/Week2/Kafka_Streams.docx
+++ b/Week2/Kafka_Streams.docx
@@ -1,6 +1,6 @@
 
 <file path=word/document.xml><?xml version="1.0" encoding="utf-8"?>
-<w:document xmlns:wpc="http://schemas.microsoft.com/office/word/2010/wordprocessingCanvas" xmlns:cx="http://schemas.microsoft.com/office/drawing/2014/chartex" xmlns:cx1="http://schemas.microsoft.com/office/drawing/2015/9/8/chartex" xmlns:cx2="http://schemas.microsoft.com/office/drawing/2015/10/21/chartex" xmlns:cx3="http://schemas.microsoft.com/office/drawing/2016/5/9/chartex" xmlns:cx4="http://schemas.microsoft.com/office/drawing/2016/5/10/chartex" xmlns:cx5="http://schemas.microsoft.com/office/drawing/2016/5/11/chartex" xmlns:cx6="http://schemas.microsoft.com/office/drawing/2016/5/12/chartex" xmlns:cx7="http://schemas.microsoft.com/office/drawing/2016/5/13/chartex" xmlns:cx8="http://schemas.microsoft.com/office/drawing/2016/5/14/chartex" xmlns:mc="http://schemas.openxmlformats.org/markup-compatibility/2006" xmlns:aink="http://schemas.microsoft.com/office/drawing/2016/ink" xmlns:am3d="http://schemas.microsoft.com/office/drawing/2017/model3d" xmlns:o="urn:schemas-microsoft-com:office:office" xmlns:r="http://schemas.openxmlformats.org/officeDocument/2006/relationships" xmlns:m="http://schemas.openxmlformats.org/officeDocument/2006/math" xmlns:v="urn:schemas-microsoft-com:vml" xmlns:wp14="http://schemas.microsoft.com/office/word/2010/wordprocessingDrawing" xmlns:wp="http://schemas.openxmlformats.org/drawingml/2006/wordprocessingDrawing" xmlns:w10="urn:schemas-microsoft-com:office:word" xmlns:w="http://schemas.openxmlformats.org/wordprocessingml/2006/main" xmlns:w14="http://schemas.microsoft.com/office/word/2010/wordml" xmlns:w15="http://schemas.microsoft.com/office/word/2012/wordml" xmlns:w16cex="http://schemas.microsoft.com/office/word/2018/wordml/cex" xmlns:w16cid="http://schemas.microsoft.com/office/word/2016/wordml/cid" xmlns:w16="http://schemas.microsoft.com/office/word/2018/wordml" xmlns:w16se="http://schemas.microsoft.com/office/word/2015/wordml/symex" xmlns:wpg="http://schemas.microsoft.com/office/word/2010/wordprocessingGroup" xmlns:wpi="http://schemas.microsoft.com/office/word/2010/wordprocessingInk" xmlns:wne="http://schemas.microsoft.com/office/word/2006/wordml" xmlns:wps="http://schemas.microsoft.com/office/word/2010/wordprocessingShape" mc:Ignorable="w14 w15 w16se w16cid w16 w16cex wp14">
+<w:document xmlns:wpc="http://schemas.microsoft.com/office/word/2010/wordprocessingCanvas" xmlns:cx="http://schemas.microsoft.com/office/drawing/2014/chartex" xmlns:mc="http://schemas.openxmlformats.org/markup-compatibility/2006" xmlns:o="urn:schemas-microsoft-com:office:office" xmlns:r="http://schemas.openxmlformats.org/officeDocument/2006/relationships" xmlns:m="http://schemas.openxmlformats.org/officeDocument/2006/math" xmlns:v="urn:schemas-microsoft-com:vml" xmlns:wp14="http://schemas.microsoft.com/office/word/2010/wordprocessingDrawing" xmlns:wp="http://schemas.openxmlformats.org/drawingml/2006/wordprocessingDrawing" xmlns:w10="urn:schemas-microsoft-com:office:word" xmlns:w="http://schemas.openxmlformats.org/wordprocessingml/2006/main" xmlns:w14="http://schemas.microsoft.com/office/word/2010/wordml" xmlns:w15="http://schemas.microsoft.com/office/word/2012/wordml" xmlns:w16se="http://schemas.microsoft.com/office/word/2015/wordml/symex" xmlns:wpg="http://schemas.microsoft.com/office/word/2010/wordprocessingGroup" xmlns:wpi="http://schemas.microsoft.com/office/word/2010/wordprocessingInk" xmlns:wne="http://schemas.microsoft.com/office/word/2006/wordml" xmlns:wps="http://schemas.microsoft.com/office/word/2010/wordprocessingShape" mc:Ignorable="w14 w15 w16se wp14">
   <w:body>
     <w:p>
       <w:pPr>
@@ -75,7 +75,7 @@
           <w:color w:val="000000"/>
           <w:sz w:val="18"/>
           <w:szCs w:val="18"/>
-          <w:lang w:val="en-TH"/>
+          <w:lang/>
         </w:rPr>
         <w:t>An </w:t>
       </w:r>
@@ -87,7 +87,7 @@
           <w:color w:val="000000"/>
           <w:sz w:val="18"/>
           <w:szCs w:val="18"/>
-          <w:lang w:val="en-TH"/>
+          <w:lang/>
         </w:rPr>
         <w:t>event</w:t>
       </w:r>
@@ -97,7 +97,7 @@
           <w:color w:val="000000"/>
           <w:sz w:val="18"/>
           <w:szCs w:val="18"/>
-          <w:lang w:val="en-TH"/>
+          <w:lang/>
         </w:rPr>
         <w:t> records the fact that "something happened" in the world or in your business. It is also called record or message in the documentation. When you read or write data to Kafka, you do this in the form of events. Conceptually, an event has a key, value, timestamp, and optional metadata headers. Here's an example event:</w:t>
       </w:r>
@@ -114,7 +114,7 @@
           <w:color w:val="000000"/>
           <w:sz w:val="18"/>
           <w:szCs w:val="18"/>
-          <w:lang w:val="en-TH"/>
+          <w:lang/>
         </w:rPr>
       </w:pPr>
       <w:r>
@@ -123,7 +123,7 @@
           <w:color w:val="000000"/>
           <w:sz w:val="18"/>
           <w:szCs w:val="18"/>
-          <w:lang w:val="en-TH"/>
+          <w:lang/>
         </w:rPr>
         <w:t>Event key: "Alice"</w:t>
       </w:r>
@@ -140,7 +140,7 @@
           <w:color w:val="000000"/>
           <w:sz w:val="18"/>
           <w:szCs w:val="18"/>
-          <w:lang w:val="en-TH"/>
+          <w:lang/>
         </w:rPr>
       </w:pPr>
       <w:r>
@@ -149,7 +149,7 @@
           <w:color w:val="000000"/>
           <w:sz w:val="18"/>
           <w:szCs w:val="18"/>
-          <w:lang w:val="en-TH"/>
+          <w:lang/>
         </w:rPr>
         <w:t>Event value: "Made a payment of $200 to Bob"</w:t>
       </w:r>
@@ -166,7 +166,7 @@
           <w:color w:val="000000"/>
           <w:sz w:val="18"/>
           <w:szCs w:val="18"/>
-          <w:lang w:val="en-TH"/>
+          <w:lang/>
         </w:rPr>
       </w:pPr>
       <w:r>
@@ -175,7 +175,7 @@
           <w:color w:val="000000"/>
           <w:sz w:val="18"/>
           <w:szCs w:val="18"/>
-          <w:lang w:val="en-TH"/>
+          <w:lang/>
         </w:rPr>
         <w:t>Event timestamp: "Jun. 25, 2020 at 2:06 p.m."</w:t>
       </w:r>
@@ -189,7 +189,7 @@
           <w:color w:val="000000"/>
           <w:sz w:val="18"/>
           <w:szCs w:val="18"/>
-          <w:lang w:val="en-TH"/>
+          <w:lang/>
         </w:rPr>
       </w:pPr>
     </w:p>
@@ -205,7 +205,6 @@
           <w:szCs w:val="18"/>
         </w:rPr>
       </w:pPr>
-      <w:proofErr w:type="spellStart"/>
       <w:r>
         <w:rPr>
           <w:rFonts w:ascii="Georgia" w:hAnsi="Georgia" w:cs="Times New Roman"/>
@@ -216,7 +215,6 @@
         </w:rPr>
         <w:t>KStream</w:t>
       </w:r>
-      <w:proofErr w:type="spellEnd"/>
     </w:p>
     <w:p>
       <w:pPr>
@@ -234,25 +232,7 @@
           <w:sz w:val="18"/>
           <w:szCs w:val="18"/>
         </w:rPr>
-        <w:t xml:space="preserve">A </w:t>
-      </w:r>
-      <w:proofErr w:type="spellStart"/>
-      <w:r>
-        <w:rPr>
-          <w:rFonts w:ascii="Georgia" w:hAnsi="Georgia" w:cs="Times New Roman"/>
-          <w:sz w:val="18"/>
-          <w:szCs w:val="18"/>
-        </w:rPr>
-        <w:t>KStream</w:t>
-      </w:r>
-      <w:proofErr w:type="spellEnd"/>
-      <w:r>
-        <w:rPr>
-          <w:rFonts w:ascii="Georgia" w:hAnsi="Georgia" w:cs="Times New Roman"/>
-          <w:sz w:val="18"/>
-          <w:szCs w:val="18"/>
-        </w:rPr>
-        <w:t xml:space="preserve"> is an abstraction of </w:t>
+        <w:t xml:space="preserve">A KStream is an abstraction of </w:t>
       </w:r>
       <w:r>
         <w:rPr>
@@ -289,43 +269,7 @@
           <w:sz w:val="18"/>
           <w:szCs w:val="18"/>
         </w:rPr>
-        <w:t>("</w:t>
-      </w:r>
-      <w:proofErr w:type="spellStart"/>
-      <w:r>
-        <w:rPr>
-          <w:rFonts w:ascii="Georgia" w:hAnsi="Georgia" w:cs="Times New Roman"/>
-          <w:sz w:val="18"/>
-          <w:szCs w:val="18"/>
-        </w:rPr>
-        <w:t>alice</w:t>
-      </w:r>
-      <w:proofErr w:type="spellEnd"/>
-      <w:r>
-        <w:rPr>
-          <w:rFonts w:ascii="Georgia" w:hAnsi="Georgia" w:cs="Times New Roman"/>
-          <w:sz w:val="18"/>
-          <w:szCs w:val="18"/>
-        </w:rPr>
-        <w:t>", 1) --&gt; ("</w:t>
-      </w:r>
-      <w:proofErr w:type="spellStart"/>
-      <w:r>
-        <w:rPr>
-          <w:rFonts w:ascii="Georgia" w:hAnsi="Georgia" w:cs="Times New Roman"/>
-          <w:sz w:val="18"/>
-          <w:szCs w:val="18"/>
-        </w:rPr>
-        <w:t>alice</w:t>
-      </w:r>
-      <w:proofErr w:type="spellEnd"/>
-      <w:r>
-        <w:rPr>
-          <w:rFonts w:ascii="Georgia" w:hAnsi="Georgia" w:cs="Times New Roman"/>
-          <w:sz w:val="18"/>
-          <w:szCs w:val="18"/>
-        </w:rPr>
-        <w:t>", 3)</w:t>
+        <w:t>("alice", 1) --&gt; ("alice", 3)</w:t>
       </w:r>
     </w:p>
     <w:p>
@@ -344,25 +288,7 @@
           <w:sz w:val="18"/>
           <w:szCs w:val="18"/>
         </w:rPr>
-        <w:t xml:space="preserve">If your stream processing application were to sum the values per user, it would return 4 for </w:t>
-      </w:r>
-      <w:proofErr w:type="spellStart"/>
-      <w:r>
-        <w:rPr>
-          <w:rFonts w:ascii="Georgia" w:hAnsi="Georgia" w:cs="Times New Roman"/>
-          <w:sz w:val="18"/>
-          <w:szCs w:val="18"/>
-        </w:rPr>
-        <w:t>alice</w:t>
-      </w:r>
-      <w:proofErr w:type="spellEnd"/>
-      <w:r>
-        <w:rPr>
-          <w:rFonts w:ascii="Georgia" w:hAnsi="Georgia" w:cs="Times New Roman"/>
-          <w:sz w:val="18"/>
-          <w:szCs w:val="18"/>
-        </w:rPr>
-        <w:t>. Why? Because the second data record would not be considered an update of the previous record.</w:t>
+        <w:t>If your stream processing application were to sum the values per user, it would return 4 for alice. Why? Because the second data record would not be considered an update of the previous record.</w:t>
       </w:r>
     </w:p>
     <w:p>
@@ -377,7 +303,6 @@
           <w:szCs w:val="18"/>
         </w:rPr>
       </w:pPr>
-      <w:proofErr w:type="spellStart"/>
       <w:r>
         <w:rPr>
           <w:rFonts w:ascii="Georgia" w:hAnsi="Georgia" w:cs="Times New Roman"/>
@@ -388,7 +313,6 @@
         </w:rPr>
         <w:t>KTable</w:t>
       </w:r>
-      <w:proofErr w:type="spellEnd"/>
     </w:p>
     <w:p>
       <w:pPr>
@@ -406,25 +330,7 @@
           <w:sz w:val="18"/>
           <w:szCs w:val="18"/>
         </w:rPr>
-        <w:t xml:space="preserve">A </w:t>
-      </w:r>
-      <w:proofErr w:type="spellStart"/>
-      <w:r>
-        <w:rPr>
-          <w:rFonts w:ascii="Georgia" w:hAnsi="Georgia" w:cs="Times New Roman"/>
-          <w:sz w:val="18"/>
-          <w:szCs w:val="18"/>
-        </w:rPr>
-        <w:t>KTable</w:t>
-      </w:r>
-      <w:proofErr w:type="spellEnd"/>
-      <w:r>
-        <w:rPr>
-          <w:rFonts w:ascii="Georgia" w:hAnsi="Georgia" w:cs="Times New Roman"/>
-          <w:sz w:val="18"/>
-          <w:szCs w:val="18"/>
-        </w:rPr>
-        <w:t xml:space="preserve"> is an abstraction of </w:t>
+        <w:t xml:space="preserve">A KTable is an abstraction of </w:t>
       </w:r>
       <w:r>
         <w:rPr>
@@ -442,27 +348,7 @@
           <w:sz w:val="18"/>
           <w:szCs w:val="18"/>
         </w:rPr>
-        <w:t xml:space="preserve">, where each data record represents an update. More precisely, the value in a data record is interpreted as an "UPDATE" of the last value for the same record key, if any (if a corresponding key doesn't exist yet, the update will be considered an INSERT). Using the table analogy, a data record in a changelog stream is interpreted as an UPSERT aka INSERT/UPDATE because any existing row with the same key is overwritten. Also, null values are interpreted in a special way: a record with a null value represents a "DELETE" or tombstone for the record's </w:t>
-      </w:r>
-      <w:proofErr w:type="spellStart"/>
-      <w:proofErr w:type="gramStart"/>
-      <w:r>
-        <w:rPr>
-          <w:rFonts w:ascii="Georgia" w:hAnsi="Georgia" w:cs="Times New Roman"/>
-          <w:sz w:val="18"/>
-          <w:szCs w:val="18"/>
-        </w:rPr>
-        <w:t>key.To</w:t>
-      </w:r>
-      <w:proofErr w:type="spellEnd"/>
-      <w:proofErr w:type="gramEnd"/>
-      <w:r>
-        <w:rPr>
-          <w:rFonts w:ascii="Georgia" w:hAnsi="Georgia" w:cs="Times New Roman"/>
-          <w:sz w:val="18"/>
-          <w:szCs w:val="18"/>
-        </w:rPr>
-        <w:t xml:space="preserve"> illustrate, let's imagine the following two data records are being sent to the stream:</w:t>
+        <w:t>, where each data record represents an update. More precisely, the value in a data record is interpreted as an "UPDATE" of the last value for the same record key, if any (if a corresponding key doesn't exist yet, the update will be considered an INSERT). Using the table analogy, a data record in a changelog stream is interpreted as an UPSERT aka INSERT/UPDATE because any existing row with the same key is overwritten. Also, null values are interpreted in a special way: a record with a null value represents a "DELETE" or tombstone for the record's key.To illustrate, let's imagine the following two data records are being sent to the stream:</w:t>
       </w:r>
     </w:p>
     <w:p>
@@ -481,43 +367,7 @@
           <w:sz w:val="18"/>
           <w:szCs w:val="18"/>
         </w:rPr>
-        <w:t>("</w:t>
-      </w:r>
-      <w:proofErr w:type="spellStart"/>
-      <w:r>
-        <w:rPr>
-          <w:rFonts w:ascii="Georgia" w:hAnsi="Georgia" w:cs="Times New Roman"/>
-          <w:sz w:val="18"/>
-          <w:szCs w:val="18"/>
-        </w:rPr>
-        <w:t>alice</w:t>
-      </w:r>
-      <w:proofErr w:type="spellEnd"/>
-      <w:r>
-        <w:rPr>
-          <w:rFonts w:ascii="Georgia" w:hAnsi="Georgia" w:cs="Times New Roman"/>
-          <w:sz w:val="18"/>
-          <w:szCs w:val="18"/>
-        </w:rPr>
-        <w:t>", 1) --&gt; ("</w:t>
-      </w:r>
-      <w:proofErr w:type="spellStart"/>
-      <w:r>
-        <w:rPr>
-          <w:rFonts w:ascii="Georgia" w:hAnsi="Georgia" w:cs="Times New Roman"/>
-          <w:sz w:val="18"/>
-          <w:szCs w:val="18"/>
-        </w:rPr>
-        <w:t>alice</w:t>
-      </w:r>
-      <w:proofErr w:type="spellEnd"/>
-      <w:r>
-        <w:rPr>
-          <w:rFonts w:ascii="Georgia" w:hAnsi="Georgia" w:cs="Times New Roman"/>
-          <w:sz w:val="18"/>
-          <w:szCs w:val="18"/>
-        </w:rPr>
-        <w:t>", 3)</w:t>
+        <w:t>("alice", 1) --&gt; ("alice", 3)</w:t>
       </w:r>
     </w:p>
     <w:p>
@@ -536,25 +386,7 @@
           <w:sz w:val="18"/>
           <w:szCs w:val="18"/>
         </w:rPr>
-        <w:t xml:space="preserve">If your stream processing application were to sum the values per user, it would return 3 for </w:t>
-      </w:r>
-      <w:proofErr w:type="spellStart"/>
-      <w:r>
-        <w:rPr>
-          <w:rFonts w:ascii="Georgia" w:hAnsi="Georgia" w:cs="Times New Roman"/>
-          <w:sz w:val="18"/>
-          <w:szCs w:val="18"/>
-        </w:rPr>
-        <w:t>alice</w:t>
-      </w:r>
-      <w:proofErr w:type="spellEnd"/>
-      <w:r>
-        <w:rPr>
-          <w:rFonts w:ascii="Georgia" w:hAnsi="Georgia" w:cs="Times New Roman"/>
-          <w:sz w:val="18"/>
-          <w:szCs w:val="18"/>
-        </w:rPr>
-        <w:t>. Why? Because the second data record would be considered an update of the previous record.</w:t>
+        <w:t>If your stream processing application were to sum the values per user, it would return 3 for alice. Why? Because the second data record would be considered an update of the previous record.</w:t>
       </w:r>
       <w:r>
         <w:rPr>
@@ -564,23 +396,13 @@
         </w:rPr>
         <w:t xml:space="preserve"> </w:t>
       </w:r>
-      <w:proofErr w:type="spellStart"/>
-      <w:r>
-        <w:rPr>
-          <w:rFonts w:ascii="Georgia" w:hAnsi="Georgia" w:cs="Times New Roman"/>
-          <w:sz w:val="18"/>
-          <w:szCs w:val="18"/>
-        </w:rPr>
-        <w:t>KTable</w:t>
-      </w:r>
-      <w:proofErr w:type="spellEnd"/>
-      <w:r>
-        <w:rPr>
-          <w:rFonts w:ascii="Georgia" w:hAnsi="Georgia" w:cs="Times New Roman"/>
-          <w:sz w:val="18"/>
-          <w:szCs w:val="18"/>
-        </w:rPr>
-        <w:t xml:space="preserve"> also provides an ability to look up current values of data records by keys.</w:t>
+      <w:r>
+        <w:rPr>
+          <w:rFonts w:ascii="Georgia" w:hAnsi="Georgia" w:cs="Times New Roman"/>
+          <w:sz w:val="18"/>
+          <w:szCs w:val="18"/>
+        </w:rPr>
+        <w:t>KTable also provides an ability to look up current values of data records by keys.</w:t>
       </w:r>
     </w:p>
     <w:p>
@@ -626,7 +448,6 @@
         </w:rPr>
         <w:t>There are stateless operations, such as </w:t>
       </w:r>
-      <w:proofErr w:type="gramStart"/>
       <w:r>
         <w:rPr>
           <w:rStyle w:val="HTMLKeyboard"/>
@@ -634,9 +455,15 @@
           <w:szCs w:val="16"/>
           <w:bdr w:val="none" w:sz="0" w:space="0" w:color="auto" w:frame="1"/>
         </w:rPr>
-        <w:t>filter(</w:t>
-      </w:r>
-      <w:proofErr w:type="gramEnd"/>
+        <w:t>filter()</w:t>
+      </w:r>
+      <w:r>
+        <w:rPr>
+          <w:sz w:val="20"/>
+          <w:szCs w:val="20"/>
+        </w:rPr>
+        <w:t>, </w:t>
+      </w:r>
       <w:r>
         <w:rPr>
           <w:rStyle w:val="HTMLKeyboard"/>
@@ -644,14 +471,14 @@
           <w:szCs w:val="16"/>
           <w:bdr w:val="none" w:sz="0" w:space="0" w:color="auto" w:frame="1"/>
         </w:rPr>
-        <w:t>)</w:t>
+        <w:t>map()</w:t>
       </w:r>
       <w:r>
         <w:rPr>
           <w:sz w:val="20"/>
           <w:szCs w:val="20"/>
         </w:rPr>
-        <w:t>, </w:t>
+        <w:t>, and </w:t>
       </w:r>
       <w:r>
         <w:rPr>
@@ -660,16 +487,32 @@
           <w:szCs w:val="16"/>
           <w:bdr w:val="none" w:sz="0" w:space="0" w:color="auto" w:frame="1"/>
         </w:rPr>
-        <w:t>map()</w:t>
+        <w:t>flatMap()</w:t>
       </w:r>
       <w:r>
         <w:rPr>
           <w:sz w:val="20"/>
           <w:szCs w:val="20"/>
         </w:rPr>
-        <w:t>, and </w:t>
-      </w:r>
-      <w:proofErr w:type="spellStart"/>
+        <w:t>, which do not keep data around (do not maintain state) while moving from processing from one stream element to the next. And there are s</w:t>
+      </w:r>
+      <w:r>
+        <w:rPr>
+          <w:sz w:val="20"/>
+          <w:szCs w:val="20"/>
+          <w:bdr w:val="none" w:sz="0" w:space="0" w:color="auto" w:frame="1"/>
+        </w:rPr>
+        <w:t xml:space="preserve">tateful operations, </w:t>
+      </w:r>
+      <w:r>
+        <w:rPr>
+          <w:sz w:val="20"/>
+          <w:szCs w:val="20"/>
+          <w:bdr w:val="none" w:sz="0" w:space="0" w:color="auto" w:frame="1"/>
+        </w:rPr>
+        <w:lastRenderedPageBreak/>
+        <w:t>such as </w:t>
+      </w:r>
       <w:r>
         <w:rPr>
           <w:rStyle w:val="HTMLKeyboard"/>
@@ -677,9 +520,16 @@
           <w:szCs w:val="16"/>
           <w:bdr w:val="none" w:sz="0" w:space="0" w:color="auto" w:frame="1"/>
         </w:rPr>
-        <w:t>flatMap</w:t>
-      </w:r>
-      <w:proofErr w:type="spellEnd"/>
+        <w:t>distinct()</w:t>
+      </w:r>
+      <w:r>
+        <w:rPr>
+          <w:sz w:val="20"/>
+          <w:szCs w:val="20"/>
+          <w:bdr w:val="none" w:sz="0" w:space="0" w:color="auto" w:frame="1"/>
+        </w:rPr>
+        <w:t>, </w:t>
+      </w:r>
       <w:r>
         <w:rPr>
           <w:rStyle w:val="HTMLKeyboard"/>
@@ -687,14 +537,7 @@
           <w:szCs w:val="16"/>
           <w:bdr w:val="none" w:sz="0" w:space="0" w:color="auto" w:frame="1"/>
         </w:rPr>
-        <w:t>()</w:t>
-      </w:r>
-      <w:r>
-        <w:rPr>
-          <w:sz w:val="20"/>
-          <w:szCs w:val="20"/>
-        </w:rPr>
-        <w:t>, which do not keep data around (do not maintain state) while moving from processing from one stream element to the next. And there are s</w:t>
+        <w:t>limit()</w:t>
       </w:r>
       <w:r>
         <w:rPr>
@@ -702,18 +545,8 @@
           <w:szCs w:val="20"/>
           <w:bdr w:val="none" w:sz="0" w:space="0" w:color="auto" w:frame="1"/>
         </w:rPr>
-        <w:t xml:space="preserve">tateful operations, </w:t>
-      </w:r>
-      <w:r>
-        <w:rPr>
-          <w:sz w:val="20"/>
-          <w:szCs w:val="20"/>
-          <w:bdr w:val="none" w:sz="0" w:space="0" w:color="auto" w:frame="1"/>
-        </w:rPr>
-        <w:lastRenderedPageBreak/>
-        <w:t>such as </w:t>
-      </w:r>
-      <w:proofErr w:type="gramStart"/>
+        <w:t>, </w:t>
+      </w:r>
       <w:r>
         <w:rPr>
           <w:rStyle w:val="HTMLKeyboard"/>
@@ -721,9 +554,16 @@
           <w:szCs w:val="16"/>
           <w:bdr w:val="none" w:sz="0" w:space="0" w:color="auto" w:frame="1"/>
         </w:rPr>
-        <w:t>distinct(</w:t>
-      </w:r>
-      <w:proofErr w:type="gramEnd"/>
+        <w:t>sorted()</w:t>
+      </w:r>
+      <w:r>
+        <w:rPr>
+          <w:sz w:val="20"/>
+          <w:szCs w:val="20"/>
+          <w:bdr w:val="none" w:sz="0" w:space="0" w:color="auto" w:frame="1"/>
+        </w:rPr>
+        <w:t>, </w:t>
+      </w:r>
       <w:r>
         <w:rPr>
           <w:rStyle w:val="HTMLKeyboard"/>
@@ -731,7 +571,7 @@
           <w:szCs w:val="16"/>
           <w:bdr w:val="none" w:sz="0" w:space="0" w:color="auto" w:frame="1"/>
         </w:rPr>
-        <w:t>)</w:t>
+        <w:t>reduce()</w:t>
       </w:r>
       <w:r>
         <w:rPr>
@@ -739,7 +579,7 @@
           <w:szCs w:val="20"/>
           <w:bdr w:val="none" w:sz="0" w:space="0" w:color="auto" w:frame="1"/>
         </w:rPr>
-        <w:t>, </w:t>
+        <w:t>, and </w:t>
       </w:r>
       <w:r>
         <w:rPr>
@@ -748,7 +588,7 @@
           <w:szCs w:val="16"/>
           <w:bdr w:val="none" w:sz="0" w:space="0" w:color="auto" w:frame="1"/>
         </w:rPr>
-        <w:t>limit()</w:t>
+        <w:t>collect()</w:t>
       </w:r>
       <w:r>
         <w:rPr>
@@ -756,16 +596,14 @@
           <w:szCs w:val="20"/>
           <w:bdr w:val="none" w:sz="0" w:space="0" w:color="auto" w:frame="1"/>
         </w:rPr>
-        <w:t>, </w:t>
-      </w:r>
-      <w:r>
-        <w:rPr>
-          <w:rStyle w:val="HTMLKeyboard"/>
-          <w:sz w:val="16"/>
-          <w:szCs w:val="16"/>
-          <w:bdr w:val="none" w:sz="0" w:space="0" w:color="auto" w:frame="1"/>
-        </w:rPr>
-        <w:t>sorted()</w:t>
+        <w:t>, which may pass the state from previously processed elements to the processing of the next element.</w:t>
+      </w:r>
+      <w:r>
+        <w:rPr>
+          <w:sz w:val="20"/>
+          <w:szCs w:val="20"/>
+        </w:rPr>
+        <w:t xml:space="preserve"> </w:t>
       </w:r>
       <w:r>
         <w:rPr>
@@ -773,74 +611,7 @@
           <w:szCs w:val="20"/>
           <w:bdr w:val="none" w:sz="0" w:space="0" w:color="auto" w:frame="1"/>
         </w:rPr>
-        <w:t>, </w:t>
-      </w:r>
-      <w:r>
-        <w:rPr>
-          <w:rStyle w:val="HTMLKeyboard"/>
-          <w:sz w:val="16"/>
-          <w:szCs w:val="16"/>
-          <w:bdr w:val="none" w:sz="0" w:space="0" w:color="auto" w:frame="1"/>
-        </w:rPr>
-        <w:t>reduce()</w:t>
-      </w:r>
-      <w:r>
-        <w:rPr>
-          <w:sz w:val="20"/>
-          <w:szCs w:val="20"/>
-          <w:bdr w:val="none" w:sz="0" w:space="0" w:color="auto" w:frame="1"/>
-        </w:rPr>
-        <w:t>, and </w:t>
-      </w:r>
-      <w:r>
-        <w:rPr>
-          <w:rStyle w:val="HTMLKeyboard"/>
-          <w:sz w:val="16"/>
-          <w:szCs w:val="16"/>
-          <w:bdr w:val="none" w:sz="0" w:space="0" w:color="auto" w:frame="1"/>
-        </w:rPr>
-        <w:t>collect()</w:t>
-      </w:r>
-      <w:r>
-        <w:rPr>
-          <w:sz w:val="20"/>
-          <w:szCs w:val="20"/>
-          <w:bdr w:val="none" w:sz="0" w:space="0" w:color="auto" w:frame="1"/>
-        </w:rPr>
-        <w:t>, which may pass the state from previously processed elements to the processing of the next element.</w:t>
-      </w:r>
-      <w:r>
-        <w:rPr>
-          <w:sz w:val="20"/>
-          <w:szCs w:val="20"/>
-        </w:rPr>
-        <w:t xml:space="preserve"> </w:t>
-      </w:r>
-      <w:r>
-        <w:rPr>
-          <w:sz w:val="20"/>
-          <w:szCs w:val="20"/>
-          <w:bdr w:val="none" w:sz="0" w:space="0" w:color="auto" w:frame="1"/>
-        </w:rPr>
-        <w:t xml:space="preserve">Stateless operations usually do not pose a problem when switching from a sequential stream to a parallel one. Each element is processed </w:t>
-      </w:r>
-      <w:proofErr w:type="gramStart"/>
-      <w:r>
-        <w:rPr>
-          <w:sz w:val="20"/>
-          <w:szCs w:val="20"/>
-          <w:bdr w:val="none" w:sz="0" w:space="0" w:color="auto" w:frame="1"/>
-        </w:rPr>
-        <w:t>independently</w:t>
-      </w:r>
-      <w:proofErr w:type="gramEnd"/>
-      <w:r>
-        <w:rPr>
-          <w:sz w:val="20"/>
-          <w:szCs w:val="20"/>
-          <w:bdr w:val="none" w:sz="0" w:space="0" w:color="auto" w:frame="1"/>
-        </w:rPr>
-        <w:t xml:space="preserve"> and the stream can be broken into any number of sub-streams for independent processing.</w:t>
+        <w:t>Stateless operations usually do not pose a problem when switching from a sequential stream to a parallel one. Each element is processed independently and the stream can be broken into any number of sub-streams for independent processing.</w:t>
       </w:r>
       <w:r>
         <w:rPr>
@@ -997,47 +768,14 @@
           <w:szCs w:val="18"/>
         </w:rPr>
       </w:pPr>
-      <w:proofErr w:type="spellStart"/>
-      <w:r>
-        <w:rPr>
-          <w:rFonts w:ascii="Georgia" w:hAnsi="Georgia" w:cs="Times New Roman"/>
-          <w:color w:val="FF0000"/>
-          <w:sz w:val="18"/>
-          <w:szCs w:val="18"/>
-        </w:rPr>
-        <w:t>KStream</w:t>
-      </w:r>
-      <w:proofErr w:type="spellEnd"/>
-      <w:r>
-        <w:rPr>
-          <w:rFonts w:ascii="Georgia" w:hAnsi="Georgia" w:cs="Times New Roman"/>
-          <w:color w:val="FF0000"/>
-          <w:sz w:val="18"/>
-          <w:szCs w:val="18"/>
-        </w:rPr>
-        <w:t xml:space="preserve">&lt;String, String&gt; stream = </w:t>
-      </w:r>
-      <w:proofErr w:type="spellStart"/>
-      <w:proofErr w:type="gramStart"/>
-      <w:r>
-        <w:rPr>
-          <w:rFonts w:ascii="Georgia" w:hAnsi="Georgia" w:cs="Times New Roman"/>
-          <w:color w:val="FF0000"/>
-          <w:sz w:val="18"/>
-          <w:szCs w:val="18"/>
-        </w:rPr>
-        <w:t>builder.stream</w:t>
-      </w:r>
-      <w:proofErr w:type="spellEnd"/>
-      <w:proofErr w:type="gramEnd"/>
-      <w:r>
-        <w:rPr>
-          <w:rFonts w:ascii="Georgia" w:hAnsi="Georgia" w:cs="Times New Roman"/>
-          <w:color w:val="FF0000"/>
-          <w:sz w:val="18"/>
-          <w:szCs w:val="18"/>
-        </w:rPr>
-        <w:t>("words");</w:t>
+      <w:r>
+        <w:rPr>
+          <w:rFonts w:ascii="Georgia" w:hAnsi="Georgia" w:cs="Times New Roman"/>
+          <w:color w:val="FF0000"/>
+          <w:sz w:val="18"/>
+          <w:szCs w:val="18"/>
+        </w:rPr>
+        <w:t>KStream&lt;String, String&gt; stream = builder.stream("words");</w:t>
       </w:r>
     </w:p>
     <w:p>
@@ -1050,27 +788,14 @@
           <w:szCs w:val="18"/>
         </w:rPr>
       </w:pPr>
-      <w:proofErr w:type="spellStart"/>
-      <w:proofErr w:type="gramStart"/>
-      <w:r>
-        <w:rPr>
-          <w:rFonts w:ascii="Georgia" w:hAnsi="Georgia" w:cs="Times New Roman"/>
-          <w:color w:val="FF0000"/>
-          <w:sz w:val="18"/>
-          <w:szCs w:val="18"/>
-        </w:rPr>
-        <w:t>stream.filter</w:t>
-      </w:r>
-      <w:proofErr w:type="spellEnd"/>
-      <w:proofErr w:type="gramEnd"/>
-      <w:r>
-        <w:rPr>
-          <w:rFonts w:ascii="Georgia" w:hAnsi="Georgia" w:cs="Times New Roman"/>
-          <w:color w:val="FF0000"/>
-          <w:sz w:val="18"/>
-          <w:szCs w:val="18"/>
-        </w:rPr>
-        <w:t>(new Predicate&lt;String, String&gt;() {</w:t>
+      <w:r>
+        <w:rPr>
+          <w:rFonts w:ascii="Georgia" w:hAnsi="Georgia" w:cs="Times New Roman"/>
+          <w:color w:val="FF0000"/>
+          <w:sz w:val="18"/>
+          <w:szCs w:val="18"/>
+        </w:rPr>
+        <w:t>stream.filter(new Predicate&lt;String, String&gt;() {</w:t>
       </w:r>
     </w:p>
     <w:p>
@@ -1112,47 +837,7 @@
           <w:sz w:val="18"/>
           <w:szCs w:val="18"/>
         </w:rPr>
-        <w:t xml:space="preserve">public </w:t>
-      </w:r>
-      <w:proofErr w:type="spellStart"/>
-      <w:r>
-        <w:rPr>
-          <w:rFonts w:ascii="Georgia" w:hAnsi="Georgia" w:cs="Times New Roman"/>
-          <w:color w:val="FF0000"/>
-          <w:sz w:val="18"/>
-          <w:szCs w:val="18"/>
-        </w:rPr>
-        <w:t>boolean</w:t>
-      </w:r>
-      <w:proofErr w:type="spellEnd"/>
-      <w:r>
-        <w:rPr>
-          <w:rFonts w:ascii="Georgia" w:hAnsi="Georgia" w:cs="Times New Roman"/>
-          <w:color w:val="FF0000"/>
-          <w:sz w:val="18"/>
-          <w:szCs w:val="18"/>
-        </w:rPr>
-        <w:t xml:space="preserve"> </w:t>
-      </w:r>
-      <w:proofErr w:type="gramStart"/>
-      <w:r>
-        <w:rPr>
-          <w:rFonts w:ascii="Georgia" w:hAnsi="Georgia" w:cs="Times New Roman"/>
-          <w:color w:val="FF0000"/>
-          <w:sz w:val="18"/>
-          <w:szCs w:val="18"/>
-        </w:rPr>
-        <w:t>test(</w:t>
-      </w:r>
-      <w:proofErr w:type="gramEnd"/>
-      <w:r>
-        <w:rPr>
-          <w:rFonts w:ascii="Georgia" w:hAnsi="Georgia" w:cs="Times New Roman"/>
-          <w:color w:val="FF0000"/>
-          <w:sz w:val="18"/>
-          <w:szCs w:val="18"/>
-        </w:rPr>
-        <w:t>String k, String v) {</w:t>
+        <w:t>public boolean test(String k, String v) {</w:t>
       </w:r>
     </w:p>
     <w:p>
@@ -1173,29 +858,7 @@
           <w:sz w:val="18"/>
           <w:szCs w:val="18"/>
         </w:rPr>
-        <w:t xml:space="preserve">return </w:t>
-      </w:r>
-      <w:proofErr w:type="spellStart"/>
-      <w:proofErr w:type="gramStart"/>
-      <w:r>
-        <w:rPr>
-          <w:rFonts w:ascii="Georgia" w:hAnsi="Georgia" w:cs="Times New Roman"/>
-          <w:color w:val="FF0000"/>
-          <w:sz w:val="18"/>
-          <w:szCs w:val="18"/>
-        </w:rPr>
-        <w:t>v.length</w:t>
-      </w:r>
-      <w:proofErr w:type="spellEnd"/>
-      <w:proofErr w:type="gramEnd"/>
-      <w:r>
-        <w:rPr>
-          <w:rFonts w:ascii="Georgia" w:hAnsi="Georgia" w:cs="Times New Roman"/>
-          <w:color w:val="FF0000"/>
-          <w:sz w:val="18"/>
-          <w:szCs w:val="18"/>
-        </w:rPr>
-        <w:t xml:space="preserve">() &gt; </w:t>
+        <w:t xml:space="preserve">return v.length() &gt; </w:t>
       </w:r>
       <w:r>
         <w:rPr>
@@ -1275,7 +938,6 @@
           <w:szCs w:val="18"/>
         </w:rPr>
       </w:pPr>
-      <w:proofErr w:type="spellStart"/>
       <w:r>
         <w:rPr>
           <w:rFonts w:ascii="Georgia" w:hAnsi="Georgia" w:cs="Times New Roman"/>
@@ -1286,7 +948,6 @@
         </w:rPr>
         <w:t>filterNot</w:t>
       </w:r>
-      <w:proofErr w:type="spellEnd"/>
     </w:p>
     <w:p>
       <w:pPr>
@@ -1299,47 +960,14 @@
           <w:szCs w:val="18"/>
         </w:rPr>
       </w:pPr>
-      <w:proofErr w:type="spellStart"/>
-      <w:r>
-        <w:rPr>
-          <w:rFonts w:ascii="Georgia" w:hAnsi="Georgia" w:cs="Times New Roman"/>
-          <w:color w:val="FF0000"/>
-          <w:sz w:val="18"/>
-          <w:szCs w:val="18"/>
-        </w:rPr>
-        <w:t>KStream</w:t>
-      </w:r>
-      <w:proofErr w:type="spellEnd"/>
-      <w:r>
-        <w:rPr>
-          <w:rFonts w:ascii="Georgia" w:hAnsi="Georgia" w:cs="Times New Roman"/>
-          <w:color w:val="FF0000"/>
-          <w:sz w:val="18"/>
-          <w:szCs w:val="18"/>
-        </w:rPr>
-        <w:t xml:space="preserve">&lt;String, String&gt; stream = </w:t>
-      </w:r>
-      <w:proofErr w:type="spellStart"/>
-      <w:proofErr w:type="gramStart"/>
-      <w:r>
-        <w:rPr>
-          <w:rFonts w:ascii="Georgia" w:hAnsi="Georgia" w:cs="Times New Roman"/>
-          <w:color w:val="FF0000"/>
-          <w:sz w:val="18"/>
-          <w:szCs w:val="18"/>
-        </w:rPr>
-        <w:t>builder.stream</w:t>
-      </w:r>
-      <w:proofErr w:type="spellEnd"/>
-      <w:proofErr w:type="gramEnd"/>
-      <w:r>
-        <w:rPr>
-          <w:rFonts w:ascii="Georgia" w:hAnsi="Georgia" w:cs="Times New Roman"/>
-          <w:color w:val="FF0000"/>
-          <w:sz w:val="18"/>
-          <w:szCs w:val="18"/>
-        </w:rPr>
-        <w:t>("words");</w:t>
+      <w:r>
+        <w:rPr>
+          <w:rFonts w:ascii="Georgia" w:hAnsi="Georgia" w:cs="Times New Roman"/>
+          <w:color w:val="FF0000"/>
+          <w:sz w:val="18"/>
+          <w:szCs w:val="18"/>
+        </w:rPr>
+        <w:t>KStream&lt;String, String&gt; stream = builder.stream("words");</w:t>
       </w:r>
     </w:p>
     <w:p>
@@ -1353,67 +981,14 @@
           <w:szCs w:val="18"/>
         </w:rPr>
       </w:pPr>
-      <w:proofErr w:type="spellStart"/>
-      <w:proofErr w:type="gramStart"/>
-      <w:r>
-        <w:rPr>
-          <w:rFonts w:ascii="Georgia" w:hAnsi="Georgia" w:cs="Times New Roman"/>
-          <w:color w:val="FF0000"/>
-          <w:sz w:val="18"/>
-          <w:szCs w:val="18"/>
-        </w:rPr>
-        <w:t>stream.filterNot</w:t>
-      </w:r>
-      <w:proofErr w:type="spellEnd"/>
-      <w:proofErr w:type="gramEnd"/>
-      <w:r>
-        <w:rPr>
-          <w:rFonts w:ascii="Georgia" w:hAnsi="Georgia" w:cs="Times New Roman"/>
-          <w:color w:val="FF0000"/>
-          <w:sz w:val="18"/>
-          <w:szCs w:val="18"/>
-        </w:rPr>
-        <w:t>((</w:t>
-      </w:r>
-      <w:proofErr w:type="spellStart"/>
-      <w:r>
-        <w:rPr>
-          <w:rFonts w:ascii="Georgia" w:hAnsi="Georgia" w:cs="Times New Roman"/>
-          <w:color w:val="FF0000"/>
-          <w:sz w:val="18"/>
-          <w:szCs w:val="18"/>
-        </w:rPr>
-        <w:t>key,value</w:t>
-      </w:r>
-      <w:proofErr w:type="spellEnd"/>
-      <w:r>
-        <w:rPr>
-          <w:rFonts w:ascii="Georgia" w:hAnsi="Georgia" w:cs="Times New Roman"/>
-          <w:color w:val="FF0000"/>
-          <w:sz w:val="18"/>
-          <w:szCs w:val="18"/>
-        </w:rPr>
-        <w:t xml:space="preserve">) -&gt; </w:t>
-      </w:r>
-      <w:proofErr w:type="spellStart"/>
-      <w:r>
-        <w:rPr>
-          <w:rFonts w:ascii="Georgia" w:hAnsi="Georgia" w:cs="Times New Roman"/>
-          <w:color w:val="FF0000"/>
-          <w:sz w:val="18"/>
-          <w:szCs w:val="18"/>
-        </w:rPr>
-        <w:t>value.startsWith</w:t>
-      </w:r>
-      <w:proofErr w:type="spellEnd"/>
-      <w:r>
-        <w:rPr>
-          <w:rFonts w:ascii="Georgia" w:hAnsi="Georgia" w:cs="Times New Roman"/>
-          <w:color w:val="FF0000"/>
-          <w:sz w:val="18"/>
-          <w:szCs w:val="18"/>
-        </w:rPr>
-        <w:t>("foo"));</w:t>
+      <w:r>
+        <w:rPr>
+          <w:rFonts w:ascii="Georgia" w:hAnsi="Georgia" w:cs="Times New Roman"/>
+          <w:color w:val="FF0000"/>
+          <w:sz w:val="18"/>
+          <w:szCs w:val="18"/>
+        </w:rPr>
+        <w:t>stream.filterNot((key,value) -&gt; value.startsWith("foo"));</w:t>
       </w:r>
     </w:p>
     <w:p>
@@ -1470,7 +1045,6 @@
         </w:rPr>
         <w:t xml:space="preserve">t can be used to transform each record in the input </w:t>
       </w:r>
-      <w:proofErr w:type="spellStart"/>
       <w:r>
         <w:rPr>
           <w:rFonts w:ascii="Georgia" w:hAnsi="Georgia" w:cs="Times New Roman"/>
@@ -1479,7 +1053,6 @@
         </w:rPr>
         <w:t>KStream</w:t>
       </w:r>
-      <w:proofErr w:type="spellEnd"/>
       <w:r>
         <w:rPr>
           <w:rFonts w:ascii="Georgia" w:hAnsi="Georgia" w:cs="Times New Roman"/>
@@ -1505,7 +1078,6 @@
         </w:rPr>
         <w:t xml:space="preserve">, </w:t>
       </w:r>
-      <w:proofErr w:type="spellStart"/>
       <w:r>
         <w:rPr>
           <w:rFonts w:ascii="Georgia" w:hAnsi="Georgia" w:cs="Times New Roman"/>
@@ -1515,7 +1087,6 @@
         </w:rPr>
         <w:t>mapValues</w:t>
       </w:r>
-      <w:proofErr w:type="spellEnd"/>
       <w:r>
         <w:rPr>
           <w:rFonts w:ascii="Georgia" w:hAnsi="Georgia" w:cs="Times New Roman"/>
@@ -1524,7 +1095,6 @@
         </w:rPr>
         <w:t xml:space="preserve">, </w:t>
       </w:r>
-      <w:proofErr w:type="spellStart"/>
       <w:r>
         <w:rPr>
           <w:rFonts w:ascii="Georgia" w:hAnsi="Georgia" w:cs="Times New Roman"/>
@@ -1534,7 +1104,6 @@
         </w:rPr>
         <w:t>flatMap</w:t>
       </w:r>
-      <w:proofErr w:type="spellEnd"/>
       <w:r>
         <w:rPr>
           <w:rFonts w:ascii="Georgia" w:hAnsi="Georgia" w:cs="Times New Roman"/>
@@ -1543,7 +1112,6 @@
         </w:rPr>
         <w:t xml:space="preserve">, </w:t>
       </w:r>
-      <w:proofErr w:type="spellStart"/>
       <w:r>
         <w:rPr>
           <w:rFonts w:ascii="Georgia" w:hAnsi="Georgia" w:cs="Times New Roman"/>
@@ -1553,7 +1121,6 @@
         </w:rPr>
         <w:t>flatMapValues</w:t>
       </w:r>
-      <w:proofErr w:type="spellEnd"/>
       <w:r>
         <w:rPr>
           <w:rFonts w:ascii="Georgia" w:hAnsi="Georgia" w:cs="Times New Roman"/>
@@ -1593,76 +1160,14 @@
           <w:szCs w:val="18"/>
         </w:rPr>
       </w:pPr>
-      <w:proofErr w:type="spellStart"/>
-      <w:proofErr w:type="gramStart"/>
-      <w:r>
-        <w:rPr>
-          <w:rFonts w:ascii="Georgia" w:hAnsi="Georgia" w:cs="Times New Roman"/>
-          <w:color w:val="FF0000"/>
-          <w:sz w:val="18"/>
-          <w:szCs w:val="18"/>
-        </w:rPr>
-        <w:t>stream.map</w:t>
-      </w:r>
-      <w:proofErr w:type="spellEnd"/>
-      <w:r>
-        <w:rPr>
-          <w:rFonts w:ascii="Georgia" w:hAnsi="Georgia" w:cs="Times New Roman"/>
-          <w:color w:val="FF0000"/>
-          <w:sz w:val="18"/>
-          <w:szCs w:val="18"/>
-        </w:rPr>
-        <w:t>(</w:t>
-      </w:r>
-      <w:proofErr w:type="gramEnd"/>
-      <w:r>
-        <w:rPr>
-          <w:rFonts w:ascii="Georgia" w:hAnsi="Georgia" w:cs="Times New Roman"/>
-          <w:color w:val="FF0000"/>
-          <w:sz w:val="18"/>
-          <w:szCs w:val="18"/>
-        </w:rPr>
-        <w:t xml:space="preserve">new </w:t>
-      </w:r>
-      <w:proofErr w:type="spellStart"/>
-      <w:r>
-        <w:rPr>
-          <w:rFonts w:ascii="Georgia" w:hAnsi="Georgia" w:cs="Times New Roman"/>
-          <w:color w:val="FF0000"/>
-          <w:sz w:val="18"/>
-          <w:szCs w:val="18"/>
-        </w:rPr>
-        <w:t>KeyValueMapper</w:t>
-      </w:r>
-      <w:proofErr w:type="spellEnd"/>
-      <w:r>
-        <w:rPr>
-          <w:rFonts w:ascii="Georgia" w:hAnsi="Georgia" w:cs="Times New Roman"/>
-          <w:color w:val="FF0000"/>
-          <w:sz w:val="18"/>
-          <w:szCs w:val="18"/>
-        </w:rPr>
-        <w:t xml:space="preserve">&lt;String, String, </w:t>
-      </w:r>
-      <w:proofErr w:type="spellStart"/>
-      <w:r>
-        <w:rPr>
-          <w:rFonts w:ascii="Georgia" w:hAnsi="Georgia" w:cs="Times New Roman"/>
-          <w:color w:val="FF0000"/>
-          <w:sz w:val="18"/>
-          <w:szCs w:val="18"/>
-        </w:rPr>
-        <w:t>KeyValue</w:t>
-      </w:r>
-      <w:proofErr w:type="spellEnd"/>
-      <w:r>
-        <w:rPr>
-          <w:rFonts w:ascii="Georgia" w:hAnsi="Georgia" w:cs="Times New Roman"/>
-          <w:color w:val="FF0000"/>
-          <w:sz w:val="18"/>
-          <w:szCs w:val="18"/>
-        </w:rPr>
-        <w:t>&lt;String, String&gt;&gt;() {</w:t>
+      <w:r>
+        <w:rPr>
+          <w:rFonts w:ascii="Georgia" w:hAnsi="Georgia" w:cs="Times New Roman"/>
+          <w:color w:val="FF0000"/>
+          <w:sz w:val="18"/>
+          <w:szCs w:val="18"/>
+        </w:rPr>
+        <w:t>stream.map(new KeyValueMapper&lt;String, String, KeyValue&lt;String, String&gt;&gt;() {</w:t>
       </w:r>
     </w:p>
     <w:p>
@@ -1704,47 +1209,7 @@
           <w:sz w:val="18"/>
           <w:szCs w:val="18"/>
         </w:rPr>
-        <w:t xml:space="preserve">    public </w:t>
-      </w:r>
-      <w:proofErr w:type="spellStart"/>
-      <w:r>
-        <w:rPr>
-          <w:rFonts w:ascii="Georgia" w:hAnsi="Georgia" w:cs="Times New Roman"/>
-          <w:color w:val="FF0000"/>
-          <w:sz w:val="18"/>
-          <w:szCs w:val="18"/>
-        </w:rPr>
-        <w:t>KeyValue</w:t>
-      </w:r>
-      <w:proofErr w:type="spellEnd"/>
-      <w:r>
-        <w:rPr>
-          <w:rFonts w:ascii="Georgia" w:hAnsi="Georgia" w:cs="Times New Roman"/>
-          <w:color w:val="FF0000"/>
-          <w:sz w:val="18"/>
-          <w:szCs w:val="18"/>
-        </w:rPr>
-        <w:t xml:space="preserve">&lt;String, String&gt; </w:t>
-      </w:r>
-      <w:proofErr w:type="gramStart"/>
-      <w:r>
-        <w:rPr>
-          <w:rFonts w:ascii="Georgia" w:hAnsi="Georgia" w:cs="Times New Roman"/>
-          <w:color w:val="FF0000"/>
-          <w:sz w:val="18"/>
-          <w:szCs w:val="18"/>
-        </w:rPr>
-        <w:t>apply(</w:t>
-      </w:r>
-      <w:proofErr w:type="gramEnd"/>
-      <w:r>
-        <w:rPr>
-          <w:rFonts w:ascii="Georgia" w:hAnsi="Georgia" w:cs="Times New Roman"/>
-          <w:color w:val="FF0000"/>
-          <w:sz w:val="18"/>
-          <w:szCs w:val="18"/>
-        </w:rPr>
-        <w:t>String k, String v) {</w:t>
+        <w:t xml:space="preserve">    public KeyValue&lt;String, String&gt; apply(String k, String v) {</w:t>
       </w:r>
     </w:p>
     <w:p>
@@ -1765,69 +1230,7 @@
           <w:sz w:val="18"/>
           <w:szCs w:val="18"/>
         </w:rPr>
-        <w:t xml:space="preserve">            return new </w:t>
-      </w:r>
-      <w:proofErr w:type="spellStart"/>
-      <w:r>
-        <w:rPr>
-          <w:rFonts w:ascii="Georgia" w:hAnsi="Georgia" w:cs="Times New Roman"/>
-          <w:color w:val="FF0000"/>
-          <w:sz w:val="18"/>
-          <w:szCs w:val="18"/>
-        </w:rPr>
-        <w:t>KeyValue</w:t>
-      </w:r>
-      <w:proofErr w:type="spellEnd"/>
-      <w:r>
-        <w:rPr>
-          <w:rFonts w:ascii="Georgia" w:hAnsi="Georgia" w:cs="Times New Roman"/>
-          <w:color w:val="FF0000"/>
-          <w:sz w:val="18"/>
-          <w:szCs w:val="18"/>
-        </w:rPr>
-        <w:t>&lt;&gt;(</w:t>
-      </w:r>
-      <w:proofErr w:type="spellStart"/>
-      <w:proofErr w:type="gramStart"/>
-      <w:r>
-        <w:rPr>
-          <w:rFonts w:ascii="Georgia" w:hAnsi="Georgia" w:cs="Times New Roman"/>
-          <w:color w:val="FF0000"/>
-          <w:sz w:val="18"/>
-          <w:szCs w:val="18"/>
-        </w:rPr>
-        <w:t>k.toUpperCase</w:t>
-      </w:r>
-      <w:proofErr w:type="spellEnd"/>
-      <w:proofErr w:type="gramEnd"/>
-      <w:r>
-        <w:rPr>
-          <w:rFonts w:ascii="Georgia" w:hAnsi="Georgia" w:cs="Times New Roman"/>
-          <w:color w:val="FF0000"/>
-          <w:sz w:val="18"/>
-          <w:szCs w:val="18"/>
-        </w:rPr>
-        <w:t xml:space="preserve">(), </w:t>
-      </w:r>
-      <w:proofErr w:type="spellStart"/>
-      <w:r>
-        <w:rPr>
-          <w:rFonts w:ascii="Georgia" w:hAnsi="Georgia" w:cs="Times New Roman"/>
-          <w:color w:val="FF0000"/>
-          <w:sz w:val="18"/>
-          <w:szCs w:val="18"/>
-        </w:rPr>
-        <w:t>v.toUpperCase</w:t>
-      </w:r>
-      <w:proofErr w:type="spellEnd"/>
-      <w:r>
-        <w:rPr>
-          <w:rFonts w:ascii="Georgia" w:hAnsi="Georgia" w:cs="Times New Roman"/>
-          <w:color w:val="FF0000"/>
-          <w:sz w:val="18"/>
-          <w:szCs w:val="18"/>
-        </w:rPr>
-        <w:t>());</w:t>
+        <w:t xml:space="preserve">            return new KeyValue&lt;&gt;(k.toUpperCase(), v.toUpperCase());</w:t>
       </w:r>
     </w:p>
     <w:p>
@@ -1891,21 +1294,26 @@
         <w:lastRenderedPageBreak/>
         <w:t xml:space="preserve">Use </w:t>
       </w:r>
-      <w:proofErr w:type="spellStart"/>
-      <w:r>
-        <w:rPr>
-          <w:rFonts w:ascii="Georgia" w:hAnsi="Georgia" w:cs="Times New Roman"/>
-          <w:color w:val="FF0000"/>
-          <w:sz w:val="18"/>
-          <w:szCs w:val="18"/>
-        </w:rPr>
-        <w:t>mapValues</w:t>
-      </w:r>
-      <w:proofErr w:type="spellEnd"/>
-      <w:r>
-        <w:rPr>
-          <w:rFonts w:ascii="Georgia" w:hAnsi="Georgia" w:cs="Times New Roman"/>
-          <w:color w:val="FF0000"/>
+      <w:r>
+        <w:rPr>
+          <w:rFonts w:ascii="Georgia" w:hAnsi="Georgia" w:cs="Times New Roman"/>
+          <w:color w:val="FF0000"/>
+          <w:sz w:val="18"/>
+          <w:szCs w:val="18"/>
+        </w:rPr>
+        <w:t xml:space="preserve">mapValues </w:t>
+      </w:r>
+      <w:r>
+        <w:rPr>
+          <w:rFonts w:ascii="Georgia" w:hAnsi="Georgia" w:cs="Times New Roman"/>
+          <w:sz w:val="18"/>
+          <w:szCs w:val="18"/>
+        </w:rPr>
+        <w:t>if all you want to alter is the value:</w:t>
+      </w:r>
+      <w:r>
+        <w:rPr>
+          <w:rFonts w:ascii="Georgia" w:hAnsi="Georgia" w:cs="Times New Roman"/>
           <w:sz w:val="18"/>
           <w:szCs w:val="18"/>
         </w:rPr>
@@ -1914,60 +1322,11 @@
       <w:r>
         <w:rPr>
           <w:rFonts w:ascii="Georgia" w:hAnsi="Georgia" w:cs="Times New Roman"/>
-          <w:sz w:val="18"/>
-          <w:szCs w:val="18"/>
-        </w:rPr>
-        <w:t>if all you want to alter is the value:</w:t>
-      </w:r>
-      <w:r>
-        <w:rPr>
-          <w:rFonts w:ascii="Georgia" w:hAnsi="Georgia" w:cs="Times New Roman"/>
-          <w:sz w:val="18"/>
-          <w:szCs w:val="18"/>
-        </w:rPr>
-        <w:t xml:space="preserve"> </w:t>
-      </w:r>
-      <w:proofErr w:type="spellStart"/>
-      <w:proofErr w:type="gramStart"/>
-      <w:r>
-        <w:rPr>
-          <w:rFonts w:ascii="Georgia" w:hAnsi="Georgia" w:cs="Times New Roman"/>
-          <w:color w:val="FF0000"/>
-          <w:sz w:val="18"/>
-          <w:szCs w:val="18"/>
-        </w:rPr>
-        <w:t>stream.mapValues</w:t>
-      </w:r>
-      <w:proofErr w:type="spellEnd"/>
-      <w:proofErr w:type="gramEnd"/>
-      <w:r>
-        <w:rPr>
-          <w:rFonts w:ascii="Georgia" w:hAnsi="Georgia" w:cs="Times New Roman"/>
-          <w:color w:val="FF0000"/>
-          <w:sz w:val="18"/>
-          <w:szCs w:val="18"/>
-        </w:rPr>
-        <w:t xml:space="preserve">(value -&gt; </w:t>
-      </w:r>
-      <w:proofErr w:type="spellStart"/>
-      <w:r>
-        <w:rPr>
-          <w:rFonts w:ascii="Georgia" w:hAnsi="Georgia" w:cs="Times New Roman"/>
-          <w:color w:val="FF0000"/>
-          <w:sz w:val="18"/>
-          <w:szCs w:val="18"/>
-        </w:rPr>
-        <w:t>value.toUpperCase</w:t>
-      </w:r>
-      <w:proofErr w:type="spellEnd"/>
-      <w:r>
-        <w:rPr>
-          <w:rFonts w:ascii="Georgia" w:hAnsi="Georgia" w:cs="Times New Roman"/>
-          <w:color w:val="FF0000"/>
-          <w:sz w:val="18"/>
-          <w:szCs w:val="18"/>
-        </w:rPr>
-        <w:t>());</w:t>
+          <w:color w:val="FF0000"/>
+          <w:sz w:val="18"/>
+          <w:szCs w:val="18"/>
+        </w:rPr>
+        <w:t>stream.mapValues(value -&gt; value.toUpperCase());</w:t>
       </w:r>
     </w:p>
     <w:p>
@@ -2033,7 +1392,6 @@
           <w:szCs w:val="18"/>
         </w:rPr>
       </w:pPr>
-      <w:proofErr w:type="spellStart"/>
       <w:r>
         <w:rPr>
           <w:rFonts w:ascii="Georgia" w:hAnsi="Georgia" w:cs="Times New Roman"/>
@@ -2045,7 +1403,6 @@
         </w:rPr>
         <w:t>flatMap</w:t>
       </w:r>
-      <w:proofErr w:type="spellEnd"/>
       <w:r>
         <w:rPr>
           <w:rFonts w:ascii="Georgia" w:hAnsi="Georgia" w:cs="Times New Roman"/>
@@ -2108,87 +1465,14 @@
           <w:szCs w:val="18"/>
         </w:rPr>
       </w:pPr>
-      <w:proofErr w:type="spellStart"/>
-      <w:proofErr w:type="gramStart"/>
-      <w:r>
-        <w:rPr>
-          <w:rFonts w:ascii="Georgia" w:hAnsi="Georgia" w:cs="Times New Roman"/>
-          <w:color w:val="FF0000"/>
-          <w:sz w:val="18"/>
-          <w:szCs w:val="18"/>
-        </w:rPr>
-        <w:t>stream.flatMap</w:t>
-      </w:r>
-      <w:proofErr w:type="spellEnd"/>
-      <w:proofErr w:type="gramEnd"/>
-      <w:r>
-        <w:rPr>
-          <w:rFonts w:ascii="Georgia" w:hAnsi="Georgia" w:cs="Times New Roman"/>
-          <w:color w:val="FF0000"/>
-          <w:sz w:val="18"/>
-          <w:szCs w:val="18"/>
-        </w:rPr>
-        <w:t xml:space="preserve">(new </w:t>
-      </w:r>
-      <w:proofErr w:type="spellStart"/>
-      <w:r>
-        <w:rPr>
-          <w:rFonts w:ascii="Georgia" w:hAnsi="Georgia" w:cs="Times New Roman"/>
-          <w:color w:val="FF0000"/>
-          <w:sz w:val="18"/>
-          <w:szCs w:val="18"/>
-        </w:rPr>
-        <w:t>KeyValueMapper</w:t>
-      </w:r>
-      <w:proofErr w:type="spellEnd"/>
-      <w:r>
-        <w:rPr>
-          <w:rFonts w:ascii="Georgia" w:hAnsi="Georgia" w:cs="Times New Roman"/>
-          <w:color w:val="FF0000"/>
-          <w:sz w:val="18"/>
-          <w:szCs w:val="18"/>
-        </w:rPr>
-        <w:t xml:space="preserve">&lt;String, String, </w:t>
-      </w:r>
-      <w:proofErr w:type="spellStart"/>
-      <w:r>
-        <w:rPr>
-          <w:rFonts w:ascii="Georgia" w:hAnsi="Georgia" w:cs="Times New Roman"/>
-          <w:color w:val="FF0000"/>
-          <w:sz w:val="18"/>
-          <w:szCs w:val="18"/>
-        </w:rPr>
-        <w:t>Iterable</w:t>
-      </w:r>
-      <w:proofErr w:type="spellEnd"/>
-      <w:r>
-        <w:rPr>
-          <w:rFonts w:ascii="Georgia" w:hAnsi="Georgia" w:cs="Times New Roman"/>
-          <w:color w:val="FF0000"/>
-          <w:sz w:val="18"/>
-          <w:szCs w:val="18"/>
-        </w:rPr>
-        <w:t xml:space="preserve">&lt;? extends </w:t>
-      </w:r>
-      <w:proofErr w:type="spellStart"/>
-      <w:r>
-        <w:rPr>
-          <w:rFonts w:ascii="Georgia" w:hAnsi="Georgia" w:cs="Times New Roman"/>
-          <w:color w:val="FF0000"/>
-          <w:sz w:val="18"/>
-          <w:szCs w:val="18"/>
-        </w:rPr>
-        <w:t>KeyValue</w:t>
-      </w:r>
-      <w:proofErr w:type="spellEnd"/>
-      <w:r>
-        <w:rPr>
-          <w:rFonts w:ascii="Georgia" w:hAnsi="Georgia" w:cs="Times New Roman"/>
-          <w:color w:val="FF0000"/>
-          <w:sz w:val="18"/>
-          <w:szCs w:val="18"/>
-        </w:rPr>
-        <w:t>&lt;? extends String, ? extends String&gt;&gt;&gt;() {</w:t>
+      <w:r>
+        <w:rPr>
+          <w:rFonts w:ascii="Georgia" w:hAnsi="Georgia" w:cs="Times New Roman"/>
+          <w:color w:val="FF0000"/>
+          <w:sz w:val="18"/>
+          <w:szCs w:val="18"/>
+        </w:rPr>
+        <w:t>stream.flatMap(new KeyValueMapper&lt;String, String, Iterable&lt;? extends KeyValue&lt;? extends String, ? extends String&gt;&gt;&gt;() {</w:t>
       </w:r>
     </w:p>
     <w:p>
@@ -2230,67 +1514,7 @@
           <w:sz w:val="18"/>
           <w:szCs w:val="18"/>
         </w:rPr>
-        <w:t xml:space="preserve">    public </w:t>
-      </w:r>
-      <w:proofErr w:type="spellStart"/>
-      <w:r>
-        <w:rPr>
-          <w:rFonts w:ascii="Georgia" w:hAnsi="Georgia" w:cs="Times New Roman"/>
-          <w:color w:val="FF0000"/>
-          <w:sz w:val="18"/>
-          <w:szCs w:val="18"/>
-        </w:rPr>
-        <w:t>Iterable</w:t>
-      </w:r>
-      <w:proofErr w:type="spellEnd"/>
-      <w:r>
-        <w:rPr>
-          <w:rFonts w:ascii="Georgia" w:hAnsi="Georgia" w:cs="Times New Roman"/>
-          <w:color w:val="FF0000"/>
-          <w:sz w:val="18"/>
-          <w:szCs w:val="18"/>
-        </w:rPr>
-        <w:t xml:space="preserve">&lt;? extends </w:t>
-      </w:r>
-      <w:proofErr w:type="spellStart"/>
-      <w:r>
-        <w:rPr>
-          <w:rFonts w:ascii="Georgia" w:hAnsi="Georgia" w:cs="Times New Roman"/>
-          <w:color w:val="FF0000"/>
-          <w:sz w:val="18"/>
-          <w:szCs w:val="18"/>
-        </w:rPr>
-        <w:t>KeyValue</w:t>
-      </w:r>
-      <w:proofErr w:type="spellEnd"/>
-      <w:r>
-        <w:rPr>
-          <w:rFonts w:ascii="Georgia" w:hAnsi="Georgia" w:cs="Times New Roman"/>
-          <w:color w:val="FF0000"/>
-          <w:sz w:val="18"/>
-          <w:szCs w:val="18"/>
-        </w:rPr>
-        <w:t>&lt;? extends String</w:t>
-      </w:r>
-      <w:proofErr w:type="gramStart"/>
-      <w:r>
-        <w:rPr>
-          <w:rFonts w:ascii="Georgia" w:hAnsi="Georgia" w:cs="Times New Roman"/>
-          <w:color w:val="FF0000"/>
-          <w:sz w:val="18"/>
-          <w:szCs w:val="18"/>
-        </w:rPr>
-        <w:t>, ?</w:t>
-      </w:r>
-      <w:proofErr w:type="gramEnd"/>
-      <w:r>
-        <w:rPr>
-          <w:rFonts w:ascii="Georgia" w:hAnsi="Georgia" w:cs="Times New Roman"/>
-          <w:color w:val="FF0000"/>
-          <w:sz w:val="18"/>
-          <w:szCs w:val="18"/>
-        </w:rPr>
-        <w:t xml:space="preserve"> extends String&gt;&gt; apply(String k, String csv) {</w:t>
+        <w:t xml:space="preserve">    public Iterable&lt;? extends KeyValue&lt;? extends String, ? extends String&gt;&gt; apply(String k, String csv) {</w:t>
       </w:r>
     </w:p>
     <w:p>
@@ -2311,47 +1535,7 @@
           <w:sz w:val="18"/>
           <w:szCs w:val="18"/>
         </w:rPr>
-        <w:t xml:space="preserve">        </w:t>
-      </w:r>
-      <w:proofErr w:type="gramStart"/>
-      <w:r>
-        <w:rPr>
-          <w:rFonts w:ascii="Georgia" w:hAnsi="Georgia" w:cs="Times New Roman"/>
-          <w:color w:val="FF0000"/>
-          <w:sz w:val="18"/>
-          <w:szCs w:val="18"/>
-        </w:rPr>
-        <w:t>String[</w:t>
-      </w:r>
-      <w:proofErr w:type="gramEnd"/>
-      <w:r>
-        <w:rPr>
-          <w:rFonts w:ascii="Georgia" w:hAnsi="Georgia" w:cs="Times New Roman"/>
-          <w:color w:val="FF0000"/>
-          <w:sz w:val="18"/>
-          <w:szCs w:val="18"/>
-        </w:rPr>
-        <w:t xml:space="preserve">] values = </w:t>
-      </w:r>
-      <w:proofErr w:type="spellStart"/>
-      <w:r>
-        <w:rPr>
-          <w:rFonts w:ascii="Georgia" w:hAnsi="Georgia" w:cs="Times New Roman"/>
-          <w:color w:val="FF0000"/>
-          <w:sz w:val="18"/>
-          <w:szCs w:val="18"/>
-        </w:rPr>
-        <w:t>csv.split</w:t>
-      </w:r>
-      <w:proofErr w:type="spellEnd"/>
-      <w:r>
-        <w:rPr>
-          <w:rFonts w:ascii="Georgia" w:hAnsi="Georgia" w:cs="Times New Roman"/>
-          <w:color w:val="FF0000"/>
-          <w:sz w:val="18"/>
-          <w:szCs w:val="18"/>
-        </w:rPr>
-        <w:t>(",");</w:t>
+        <w:t xml:space="preserve">        String[] values = csv.split(",");</w:t>
       </w:r>
     </w:p>
     <w:p>
@@ -2372,27 +1556,7 @@
           <w:sz w:val="18"/>
           <w:szCs w:val="18"/>
         </w:rPr>
-        <w:t xml:space="preserve">        return </w:t>
-      </w:r>
-      <w:proofErr w:type="spellStart"/>
-      <w:r>
-        <w:rPr>
-          <w:rFonts w:ascii="Georgia" w:hAnsi="Georgia" w:cs="Times New Roman"/>
-          <w:color w:val="FF0000"/>
-          <w:sz w:val="18"/>
-          <w:szCs w:val="18"/>
-        </w:rPr>
-        <w:t>Arrays.asList</w:t>
-      </w:r>
-      <w:proofErr w:type="spellEnd"/>
-      <w:r>
-        <w:rPr>
-          <w:rFonts w:ascii="Georgia" w:hAnsi="Georgia" w:cs="Times New Roman"/>
-          <w:color w:val="FF0000"/>
-          <w:sz w:val="18"/>
-          <w:szCs w:val="18"/>
-        </w:rPr>
-        <w:t>(values)</w:t>
+        <w:t xml:space="preserve">        return Arrays.asList(values)</w:t>
       </w:r>
     </w:p>
     <w:p>
@@ -2454,27 +1618,7 @@
           <w:sz w:val="18"/>
           <w:szCs w:val="18"/>
         </w:rPr>
-        <w:t xml:space="preserve">map(value -&gt; new </w:t>
-      </w:r>
-      <w:proofErr w:type="spellStart"/>
-      <w:r>
-        <w:rPr>
-          <w:rFonts w:ascii="Georgia" w:hAnsi="Georgia" w:cs="Times New Roman"/>
-          <w:color w:val="FF0000"/>
-          <w:sz w:val="18"/>
-          <w:szCs w:val="18"/>
-        </w:rPr>
-        <w:t>KeyValue</w:t>
-      </w:r>
-      <w:proofErr w:type="spellEnd"/>
-      <w:r>
-        <w:rPr>
-          <w:rFonts w:ascii="Georgia" w:hAnsi="Georgia" w:cs="Times New Roman"/>
-          <w:color w:val="FF0000"/>
-          <w:sz w:val="18"/>
-          <w:szCs w:val="18"/>
-        </w:rPr>
-        <w:t>&lt;&gt;(k, value))</w:t>
+        <w:t>map(value -&gt; new KeyValue&lt;&gt;(k, value))</w:t>
       </w:r>
     </w:p>
     <w:p>
@@ -2505,27 +1649,7 @@
           <w:sz w:val="18"/>
           <w:szCs w:val="18"/>
         </w:rPr>
-        <w:t>collect(</w:t>
-      </w:r>
-      <w:proofErr w:type="spellStart"/>
-      <w:r>
-        <w:rPr>
-          <w:rFonts w:ascii="Georgia" w:hAnsi="Georgia" w:cs="Times New Roman"/>
-          <w:color w:val="FF0000"/>
-          <w:sz w:val="18"/>
-          <w:szCs w:val="18"/>
-        </w:rPr>
-        <w:t>Collectors.toList</w:t>
-      </w:r>
-      <w:proofErr w:type="spellEnd"/>
-      <w:r>
-        <w:rPr>
-          <w:rFonts w:ascii="Georgia" w:hAnsi="Georgia" w:cs="Times New Roman"/>
-          <w:color w:val="FF0000"/>
-          <w:sz w:val="18"/>
-          <w:szCs w:val="18"/>
-        </w:rPr>
-        <w:t>());</w:t>
+        <w:t>collect(Collectors.toList());</w:t>
       </w:r>
     </w:p>
     <w:p>
@@ -2588,7 +1712,6 @@
         </w:rPr>
         <w:t xml:space="preserve">In the above example, each record in the stream gets </w:t>
       </w:r>
-      <w:proofErr w:type="spellStart"/>
       <w:r>
         <w:rPr>
           <w:rFonts w:ascii="Georgia" w:hAnsi="Georgia" w:cs="Times New Roman"/>
@@ -2598,168 +1721,13 @@
         </w:rPr>
         <w:t>flatMap</w:t>
       </w:r>
-      <w:proofErr w:type="spellEnd"/>
-      <w:r>
-        <w:rPr>
-          <w:rFonts w:ascii="Georgia" w:hAnsi="Georgia" w:cs="Times New Roman"/>
-          <w:sz w:val="18"/>
-          <w:szCs w:val="18"/>
-        </w:rPr>
-        <w:t xml:space="preserve"> such that each CSV (comma separated) value is first split into its constituents and a </w:t>
-      </w:r>
-      <w:proofErr w:type="spellStart"/>
-      <w:r>
-        <w:rPr>
-          <w:rFonts w:ascii="Georgia" w:hAnsi="Georgia" w:cs="Times New Roman"/>
-          <w:sz w:val="18"/>
-          <w:szCs w:val="18"/>
-        </w:rPr>
-        <w:t>KeyValue</w:t>
-      </w:r>
-      <w:proofErr w:type="spellEnd"/>
-      <w:r>
-        <w:rPr>
-          <w:rFonts w:ascii="Georgia" w:hAnsi="Georgia" w:cs="Times New Roman"/>
-          <w:sz w:val="18"/>
-          <w:szCs w:val="18"/>
-        </w:rPr>
-        <w:t xml:space="preserve"> pair is created for each part of the CSV string. For e.g. if you have these records (foo &lt;-&gt; </w:t>
-      </w:r>
-      <w:proofErr w:type="spellStart"/>
-      <w:proofErr w:type="gramStart"/>
-      <w:r>
-        <w:rPr>
-          <w:rFonts w:ascii="Georgia" w:hAnsi="Georgia" w:cs="Times New Roman"/>
-          <w:sz w:val="18"/>
-          <w:szCs w:val="18"/>
-        </w:rPr>
-        <w:t>a,b</w:t>
-      </w:r>
-      <w:proofErr w:type="gramEnd"/>
-      <w:r>
-        <w:rPr>
-          <w:rFonts w:ascii="Georgia" w:hAnsi="Georgia" w:cs="Times New Roman"/>
-          <w:sz w:val="18"/>
-          <w:szCs w:val="18"/>
-        </w:rPr>
-        <w:t>,c</w:t>
-      </w:r>
-      <w:proofErr w:type="spellEnd"/>
-      <w:r>
-        <w:rPr>
-          <w:rFonts w:ascii="Georgia" w:hAnsi="Georgia" w:cs="Times New Roman"/>
-          <w:sz w:val="18"/>
-          <w:szCs w:val="18"/>
-        </w:rPr>
-        <w:t xml:space="preserve">) and (bar &lt;-&gt; </w:t>
-      </w:r>
-      <w:proofErr w:type="spellStart"/>
-      <w:r>
-        <w:rPr>
-          <w:rFonts w:ascii="Georgia" w:hAnsi="Georgia" w:cs="Times New Roman"/>
-          <w:sz w:val="18"/>
-          <w:szCs w:val="18"/>
-        </w:rPr>
-        <w:t>d,e</w:t>
-      </w:r>
-      <w:proofErr w:type="spellEnd"/>
-      <w:r>
-        <w:rPr>
-          <w:rFonts w:ascii="Georgia" w:hAnsi="Georgia" w:cs="Times New Roman"/>
-          <w:sz w:val="18"/>
-          <w:szCs w:val="18"/>
-        </w:rPr>
-        <w:t>) (where foo and bar are keys), the resulting stream will have five entries - (</w:t>
-      </w:r>
-      <w:proofErr w:type="spellStart"/>
-      <w:r>
-        <w:rPr>
-          <w:rFonts w:ascii="Georgia" w:hAnsi="Georgia" w:cs="Times New Roman"/>
-          <w:sz w:val="18"/>
-          <w:szCs w:val="18"/>
-        </w:rPr>
-        <w:t>foo,a</w:t>
-      </w:r>
-      <w:proofErr w:type="spellEnd"/>
-      <w:r>
-        <w:rPr>
-          <w:rFonts w:ascii="Georgia" w:hAnsi="Georgia" w:cs="Times New Roman"/>
-          <w:sz w:val="18"/>
-          <w:szCs w:val="18"/>
-        </w:rPr>
-        <w:t>), (</w:t>
-      </w:r>
-      <w:proofErr w:type="spellStart"/>
-      <w:r>
-        <w:rPr>
-          <w:rFonts w:ascii="Georgia" w:hAnsi="Georgia" w:cs="Times New Roman"/>
-          <w:sz w:val="18"/>
-          <w:szCs w:val="18"/>
-        </w:rPr>
-        <w:t>foo,b</w:t>
-      </w:r>
-      <w:proofErr w:type="spellEnd"/>
-      <w:r>
-        <w:rPr>
-          <w:rFonts w:ascii="Georgia" w:hAnsi="Georgia" w:cs="Times New Roman"/>
-          <w:sz w:val="18"/>
-          <w:szCs w:val="18"/>
-        </w:rPr>
-        <w:t>), (</w:t>
-      </w:r>
-      <w:proofErr w:type="spellStart"/>
-      <w:r>
-        <w:rPr>
-          <w:rFonts w:ascii="Georgia" w:hAnsi="Georgia" w:cs="Times New Roman"/>
-          <w:sz w:val="18"/>
-          <w:szCs w:val="18"/>
-        </w:rPr>
-        <w:t>foo,c</w:t>
-      </w:r>
-      <w:proofErr w:type="spellEnd"/>
-      <w:r>
-        <w:rPr>
-          <w:rFonts w:ascii="Georgia" w:hAnsi="Georgia" w:cs="Times New Roman"/>
-          <w:sz w:val="18"/>
-          <w:szCs w:val="18"/>
-        </w:rPr>
-        <w:t>), (</w:t>
-      </w:r>
-      <w:proofErr w:type="spellStart"/>
-      <w:r>
-        <w:rPr>
-          <w:rFonts w:ascii="Georgia" w:hAnsi="Georgia" w:cs="Times New Roman"/>
-          <w:sz w:val="18"/>
-          <w:szCs w:val="18"/>
-        </w:rPr>
-        <w:t>bar,d</w:t>
-      </w:r>
-      <w:proofErr w:type="spellEnd"/>
-      <w:r>
-        <w:rPr>
-          <w:rFonts w:ascii="Georgia" w:hAnsi="Georgia" w:cs="Times New Roman"/>
-          <w:sz w:val="18"/>
-          <w:szCs w:val="18"/>
-        </w:rPr>
-        <w:t>), (</w:t>
-      </w:r>
-      <w:proofErr w:type="spellStart"/>
-      <w:r>
-        <w:rPr>
-          <w:rFonts w:ascii="Georgia" w:hAnsi="Georgia" w:cs="Times New Roman"/>
-          <w:sz w:val="18"/>
-          <w:szCs w:val="18"/>
-        </w:rPr>
-        <w:t>bar,e</w:t>
-      </w:r>
-      <w:proofErr w:type="spellEnd"/>
-      <w:r>
-        <w:rPr>
-          <w:rFonts w:ascii="Georgia" w:hAnsi="Georgia" w:cs="Times New Roman"/>
-          <w:sz w:val="18"/>
-          <w:szCs w:val="18"/>
-        </w:rPr>
-        <w:t>)</w:t>
+      <w:r>
+        <w:rPr>
+          <w:rFonts w:ascii="Georgia" w:hAnsi="Georgia" w:cs="Times New Roman"/>
+          <w:sz w:val="18"/>
+          <w:szCs w:val="18"/>
+        </w:rPr>
+        <w:t xml:space="preserve"> such that each CSV (comma separated) value is first split into its constituents and a KeyValue pair is created for each part of the CSV string. For e.g. if you have these records (foo &lt;-&gt; a,b,c) and (bar &lt;-&gt; d,e) (where foo and bar are keys), the resulting stream will have five entries - (foo,a), (foo,b), (foo,c), (bar,d), (bar,e)</w:t>
       </w:r>
     </w:p>
     <w:p>
@@ -2780,25 +1748,14 @@
         </w:rPr>
         <w:t xml:space="preserve">Use </w:t>
       </w:r>
-      <w:proofErr w:type="spellStart"/>
-      <w:r>
-        <w:rPr>
-          <w:rFonts w:ascii="Georgia" w:hAnsi="Georgia" w:cs="Times New Roman"/>
-          <w:color w:val="FF0000"/>
-          <w:sz w:val="18"/>
-          <w:szCs w:val="18"/>
-        </w:rPr>
-        <w:t>flatMapValues</w:t>
-      </w:r>
-      <w:proofErr w:type="spellEnd"/>
-      <w:r>
-        <w:rPr>
-          <w:rFonts w:ascii="Georgia" w:hAnsi="Georgia" w:cs="Times New Roman"/>
-          <w:color w:val="FF0000"/>
-          <w:sz w:val="18"/>
-          <w:szCs w:val="18"/>
-        </w:rPr>
-        <w:t xml:space="preserve"> </w:t>
+      <w:r>
+        <w:rPr>
+          <w:rFonts w:ascii="Georgia" w:hAnsi="Georgia" w:cs="Times New Roman"/>
+          <w:color w:val="FF0000"/>
+          <w:sz w:val="18"/>
+          <w:szCs w:val="18"/>
+        </w:rPr>
+        <w:t xml:space="preserve">flatMapValues </w:t>
       </w:r>
       <w:r>
         <w:rPr>
@@ -2859,43 +1816,7 @@
           <w:sz w:val="18"/>
           <w:szCs w:val="18"/>
         </w:rPr>
-        <w:t xml:space="preserve">A terminal operation in Kafka Streams is a method that returns void instead of an intermediate such as another </w:t>
-      </w:r>
-      <w:proofErr w:type="spellStart"/>
-      <w:r>
-        <w:rPr>
-          <w:rFonts w:ascii="Georgia" w:hAnsi="Georgia" w:cs="Times New Roman"/>
-          <w:sz w:val="18"/>
-          <w:szCs w:val="18"/>
-        </w:rPr>
-        <w:t>KStream</w:t>
-      </w:r>
-      <w:proofErr w:type="spellEnd"/>
-      <w:r>
-        <w:rPr>
-          <w:rFonts w:ascii="Georgia" w:hAnsi="Georgia" w:cs="Times New Roman"/>
-          <w:sz w:val="18"/>
-          <w:szCs w:val="18"/>
-        </w:rPr>
-        <w:t xml:space="preserve"> or </w:t>
-      </w:r>
-      <w:proofErr w:type="spellStart"/>
-      <w:r>
-        <w:rPr>
-          <w:rFonts w:ascii="Georgia" w:hAnsi="Georgia" w:cs="Times New Roman"/>
-          <w:sz w:val="18"/>
-          <w:szCs w:val="18"/>
-        </w:rPr>
-        <w:t>KTable</w:t>
-      </w:r>
-      <w:proofErr w:type="spellEnd"/>
-      <w:r>
-        <w:rPr>
-          <w:rFonts w:ascii="Georgia" w:hAnsi="Georgia" w:cs="Times New Roman"/>
-          <w:sz w:val="18"/>
-          <w:szCs w:val="18"/>
-        </w:rPr>
-        <w:t>.</w:t>
+        <w:t>A terminal operation in Kafka Streams is a method that returns void instead of an intermediate such as another KStream or KTable.</w:t>
       </w:r>
       <w:r>
         <w:rPr>
@@ -2911,43 +1832,7 @@
           <w:sz w:val="18"/>
           <w:szCs w:val="18"/>
         </w:rPr>
-        <w:t xml:space="preserve">You can use the </w:t>
-      </w:r>
-      <w:proofErr w:type="spellStart"/>
-      <w:r>
-        <w:rPr>
-          <w:rFonts w:ascii="Georgia" w:hAnsi="Georgia" w:cs="Times New Roman"/>
-          <w:sz w:val="18"/>
-          <w:szCs w:val="18"/>
-        </w:rPr>
-        <w:t>to</w:t>
-      </w:r>
-      <w:proofErr w:type="spellEnd"/>
-      <w:r>
-        <w:rPr>
-          <w:rFonts w:ascii="Georgia" w:hAnsi="Georgia" w:cs="Times New Roman"/>
-          <w:sz w:val="18"/>
-          <w:szCs w:val="18"/>
-        </w:rPr>
-        <w:t xml:space="preserve"> method to store the records of a </w:t>
-      </w:r>
-      <w:proofErr w:type="spellStart"/>
-      <w:r>
-        <w:rPr>
-          <w:rFonts w:ascii="Georgia" w:hAnsi="Georgia" w:cs="Times New Roman"/>
-          <w:sz w:val="18"/>
-          <w:szCs w:val="18"/>
-        </w:rPr>
-        <w:t>KStream</w:t>
-      </w:r>
-      <w:proofErr w:type="spellEnd"/>
-      <w:r>
-        <w:rPr>
-          <w:rFonts w:ascii="Georgia" w:hAnsi="Georgia" w:cs="Times New Roman"/>
-          <w:sz w:val="18"/>
-          <w:szCs w:val="18"/>
-        </w:rPr>
-        <w:t xml:space="preserve"> to a topic in Kafka.</w:t>
+        <w:t>You can use the to method to store the records of a KStream to a topic in Kafka.</w:t>
       </w:r>
     </w:p>
     <w:p>
@@ -2961,47 +1846,14 @@
           <w:szCs w:val="18"/>
         </w:rPr>
       </w:pPr>
-      <w:proofErr w:type="spellStart"/>
-      <w:r>
-        <w:rPr>
-          <w:rFonts w:ascii="Georgia" w:hAnsi="Georgia" w:cs="Times New Roman"/>
-          <w:color w:val="FF0000"/>
-          <w:sz w:val="18"/>
-          <w:szCs w:val="18"/>
-        </w:rPr>
-        <w:t>KStream</w:t>
-      </w:r>
-      <w:proofErr w:type="spellEnd"/>
-      <w:r>
-        <w:rPr>
-          <w:rFonts w:ascii="Georgia" w:hAnsi="Georgia" w:cs="Times New Roman"/>
-          <w:color w:val="FF0000"/>
-          <w:sz w:val="18"/>
-          <w:szCs w:val="18"/>
-        </w:rPr>
-        <w:t xml:space="preserve">&lt;String, String&gt; stream = </w:t>
-      </w:r>
-      <w:proofErr w:type="spellStart"/>
-      <w:proofErr w:type="gramStart"/>
-      <w:r>
-        <w:rPr>
-          <w:rFonts w:ascii="Georgia" w:hAnsi="Georgia" w:cs="Times New Roman"/>
-          <w:color w:val="FF0000"/>
-          <w:sz w:val="18"/>
-          <w:szCs w:val="18"/>
-        </w:rPr>
-        <w:t>builder.stream</w:t>
-      </w:r>
-      <w:proofErr w:type="spellEnd"/>
-      <w:proofErr w:type="gramEnd"/>
-      <w:r>
-        <w:rPr>
-          <w:rFonts w:ascii="Georgia" w:hAnsi="Georgia" w:cs="Times New Roman"/>
-          <w:color w:val="FF0000"/>
-          <w:sz w:val="18"/>
-          <w:szCs w:val="18"/>
-        </w:rPr>
-        <w:t>("words");</w:t>
+      <w:r>
+        <w:rPr>
+          <w:rFonts w:ascii="Georgia" w:hAnsi="Georgia" w:cs="Times New Roman"/>
+          <w:color w:val="FF0000"/>
+          <w:sz w:val="18"/>
+          <w:szCs w:val="18"/>
+        </w:rPr>
+        <w:t>KStream&lt;String, String&gt; stream = builder.stream("words");</w:t>
       </w:r>
     </w:p>
     <w:p>
@@ -3014,47 +1866,14 @@
           <w:szCs w:val="18"/>
         </w:rPr>
       </w:pPr>
-      <w:proofErr w:type="spellStart"/>
-      <w:proofErr w:type="gramStart"/>
-      <w:r>
-        <w:rPr>
-          <w:rFonts w:ascii="Georgia" w:hAnsi="Georgia" w:cs="Times New Roman"/>
-          <w:color w:val="FF0000"/>
-          <w:sz w:val="18"/>
-          <w:szCs w:val="18"/>
-        </w:rPr>
-        <w:t>stream.mapValues</w:t>
-      </w:r>
-      <w:proofErr w:type="spellEnd"/>
-      <w:proofErr w:type="gramEnd"/>
-      <w:r>
-        <w:rPr>
-          <w:rFonts w:ascii="Georgia" w:hAnsi="Georgia" w:cs="Times New Roman"/>
-          <w:color w:val="FF0000"/>
-          <w:sz w:val="18"/>
-          <w:szCs w:val="18"/>
-        </w:rPr>
-        <w:t xml:space="preserve">(value -&gt; </w:t>
-      </w:r>
-      <w:proofErr w:type="spellStart"/>
-      <w:r>
-        <w:rPr>
-          <w:rFonts w:ascii="Georgia" w:hAnsi="Georgia" w:cs="Times New Roman"/>
-          <w:color w:val="FF0000"/>
-          <w:sz w:val="18"/>
-          <w:szCs w:val="18"/>
-        </w:rPr>
-        <w:t>value.toUpperCase</w:t>
-      </w:r>
-      <w:proofErr w:type="spellEnd"/>
-      <w:r>
-        <w:rPr>
-          <w:rFonts w:ascii="Georgia" w:hAnsi="Georgia" w:cs="Times New Roman"/>
-          <w:color w:val="FF0000"/>
-          <w:sz w:val="18"/>
-          <w:szCs w:val="18"/>
-        </w:rPr>
-        <w:t>())</w:t>
+      <w:r>
+        <w:rPr>
+          <w:rFonts w:ascii="Georgia" w:hAnsi="Georgia" w:cs="Times New Roman"/>
+          <w:color w:val="FF0000"/>
+          <w:sz w:val="18"/>
+          <w:szCs w:val="18"/>
+        </w:rPr>
+        <w:t>stream.mapValues(value -&gt; value.toUpperCase())</w:t>
       </w:r>
       <w:r>
         <w:rPr>
@@ -3306,7 +2125,6 @@
         </w:rPr>
         <w:t xml:space="preserve"> is a prerequisite for aggregation. You can run </w:t>
       </w:r>
-      <w:proofErr w:type="spellStart"/>
       <w:r>
         <w:rPr>
           <w:rStyle w:val="HTMLCode"/>
@@ -3319,7 +2137,6 @@
         </w:rPr>
         <w:t>groupBy</w:t>
       </w:r>
-      <w:proofErr w:type="spellEnd"/>
       <w:r>
         <w:rPr>
           <w:rFonts w:ascii="Georgia" w:hAnsi="Georgia"/>
@@ -3330,7 +2147,6 @@
         </w:rPr>
         <w:t> (or its variations) on a </w:t>
       </w:r>
-      <w:proofErr w:type="spellStart"/>
       <w:r>
         <w:rPr>
           <w:rStyle w:val="HTMLCode"/>
@@ -3343,7 +2159,6 @@
         </w:rPr>
         <w:t>KStream</w:t>
       </w:r>
-      <w:proofErr w:type="spellEnd"/>
       <w:r>
         <w:rPr>
           <w:rFonts w:ascii="Georgia" w:hAnsi="Georgia"/>
@@ -3354,7 +2169,6 @@
         </w:rPr>
         <w:t> or a </w:t>
       </w:r>
-      <w:proofErr w:type="spellStart"/>
       <w:r>
         <w:rPr>
           <w:rStyle w:val="HTMLCode"/>
@@ -3367,7 +2181,6 @@
         </w:rPr>
         <w:t>KTable</w:t>
       </w:r>
-      <w:proofErr w:type="spellEnd"/>
       <w:r>
         <w:rPr>
           <w:rFonts w:ascii="Georgia" w:hAnsi="Georgia"/>
@@ -3388,7 +2201,6 @@
         </w:rPr>
         <w:t>a </w:t>
       </w:r>
-      <w:proofErr w:type="spellStart"/>
       <w:r>
         <w:rPr>
           <w:rStyle w:val="HTMLCode"/>
@@ -3401,7 +2213,6 @@
         </w:rPr>
         <w:t>KGroupedStream</w:t>
       </w:r>
-      <w:proofErr w:type="spellEnd"/>
       <w:r>
         <w:rPr>
           <w:rFonts w:ascii="Georgia" w:hAnsi="Georgia"/>
@@ -3412,7 +2223,6 @@
         </w:rPr>
         <w:t> and </w:t>
       </w:r>
-      <w:proofErr w:type="spellStart"/>
       <w:r>
         <w:rPr>
           <w:rStyle w:val="HTMLCode"/>
@@ -3425,7 +2235,6 @@
         </w:rPr>
         <w:t>KGroupedTable</w:t>
       </w:r>
-      <w:proofErr w:type="spellEnd"/>
       <w:r>
         <w:rPr>
           <w:rFonts w:ascii="Georgia" w:hAnsi="Georgia"/>
@@ -3498,7 +2307,7 @@
           <w:rFonts w:ascii="Georgia" w:eastAsia="Times New Roman" w:hAnsi="Georgia" w:cs="Times New Roman"/>
           <w:sz w:val="15"/>
           <w:szCs w:val="15"/>
-          <w:lang w:val="en-TH"/>
+          <w:lang/>
         </w:rPr>
       </w:pPr>
       <w:r>
@@ -3509,7 +2318,7 @@
           <w:sz w:val="18"/>
           <w:szCs w:val="18"/>
           <w:shd w:val="clear" w:color="auto" w:fill="FFFFFF"/>
-          <w:lang w:val="en-TH"/>
+          <w:lang/>
         </w:rPr>
         <w:t>Here is an example of how you can calculate the count (i.e. the number of times a specific key was received)</w:t>
       </w:r>
@@ -3526,17 +2335,17 @@
           <w:spacing w:val="-1"/>
           <w:sz w:val="18"/>
           <w:szCs w:val="18"/>
-          <w:lang w:val="en-TH"/>
-        </w:rPr>
-      </w:pPr>
-      <w:r>
-        <w:rPr>
-          <w:rFonts w:ascii="Georgia" w:hAnsi="Georgia"/>
-          <w:color w:val="FF0000"/>
-          <w:spacing w:val="-1"/>
-          <w:sz w:val="18"/>
-          <w:szCs w:val="18"/>
-          <w:lang w:val="en-TH"/>
+          <w:lang/>
+        </w:rPr>
+      </w:pPr>
+      <w:r>
+        <w:rPr>
+          <w:rFonts w:ascii="Georgia" w:hAnsi="Georgia"/>
+          <w:color w:val="FF0000"/>
+          <w:spacing w:val="-1"/>
+          <w:sz w:val="18"/>
+          <w:szCs w:val="18"/>
+          <w:lang/>
         </w:rPr>
         <w:t>StreamsBuilder builder = new StreamsBuilder();</w:t>
       </w:r>
@@ -3553,17 +2362,17 @@
           <w:spacing w:val="-1"/>
           <w:sz w:val="18"/>
           <w:szCs w:val="18"/>
-          <w:lang w:val="en-TH"/>
-        </w:rPr>
-      </w:pPr>
-      <w:r>
-        <w:rPr>
-          <w:rFonts w:ascii="Georgia" w:hAnsi="Georgia"/>
-          <w:color w:val="FF0000"/>
-          <w:spacing w:val="-1"/>
-          <w:sz w:val="18"/>
-          <w:szCs w:val="18"/>
-          <w:lang w:val="en-TH"/>
+          <w:lang/>
+        </w:rPr>
+      </w:pPr>
+      <w:r>
+        <w:rPr>
+          <w:rFonts w:ascii="Georgia" w:hAnsi="Georgia"/>
+          <w:color w:val="FF0000"/>
+          <w:spacing w:val="-1"/>
+          <w:sz w:val="18"/>
+          <w:szCs w:val="18"/>
+          <w:lang/>
         </w:rPr>
         <w:t>KStream&lt;String, String&gt; stream = builder.stream(INPUT_TOPIC);</w:t>
       </w:r>
@@ -3580,17 +2389,17 @@
           <w:spacing w:val="-1"/>
           <w:sz w:val="18"/>
           <w:szCs w:val="18"/>
-          <w:lang w:val="en-TH"/>
-        </w:rPr>
-      </w:pPr>
-      <w:r>
-        <w:rPr>
-          <w:rFonts w:ascii="Georgia" w:hAnsi="Georgia"/>
-          <w:color w:val="FF0000"/>
-          <w:spacing w:val="-1"/>
-          <w:sz w:val="18"/>
-          <w:szCs w:val="18"/>
-          <w:lang w:val="en-TH"/>
+          <w:lang/>
+        </w:rPr>
+      </w:pPr>
+      <w:r>
+        <w:rPr>
+          <w:rFonts w:ascii="Georgia" w:hAnsi="Georgia"/>
+          <w:color w:val="FF0000"/>
+          <w:spacing w:val="-1"/>
+          <w:sz w:val="18"/>
+          <w:szCs w:val="18"/>
+          <w:lang/>
         </w:rPr>
         <w:t xml:space="preserve">KTable&lt;String, Count&gt; aggregate = </w:t>
       </w:r>
@@ -3607,17 +2416,17 @@
           <w:spacing w:val="-1"/>
           <w:sz w:val="18"/>
           <w:szCs w:val="18"/>
-          <w:lang w:val="en-TH"/>
-        </w:rPr>
-      </w:pPr>
-      <w:r>
-        <w:rPr>
-          <w:rFonts w:ascii="Georgia" w:hAnsi="Georgia"/>
-          <w:color w:val="FF0000"/>
-          <w:spacing w:val="-1"/>
-          <w:sz w:val="18"/>
-          <w:szCs w:val="18"/>
-          <w:lang w:val="en-TH"/>
+          <w:lang/>
+        </w:rPr>
+      </w:pPr>
+      <w:r>
+        <w:rPr>
+          <w:rFonts w:ascii="Georgia" w:hAnsi="Georgia"/>
+          <w:color w:val="FF0000"/>
+          <w:spacing w:val="-1"/>
+          <w:sz w:val="18"/>
+          <w:szCs w:val="18"/>
+          <w:lang/>
         </w:rPr>
         <w:t>stream.groupByKey()</w:t>
       </w:r>
@@ -3634,17 +2443,17 @@
           <w:spacing w:val="-1"/>
           <w:sz w:val="18"/>
           <w:szCs w:val="18"/>
-          <w:lang w:val="en-TH"/>
-        </w:rPr>
-      </w:pPr>
-      <w:r>
-        <w:rPr>
-          <w:rFonts w:ascii="Georgia" w:hAnsi="Georgia"/>
-          <w:color w:val="FF0000"/>
-          <w:spacing w:val="-1"/>
-          <w:sz w:val="18"/>
-          <w:szCs w:val="18"/>
-          <w:lang w:val="en-TH"/>
+          <w:lang/>
+        </w:rPr>
+      </w:pPr>
+      <w:r>
+        <w:rPr>
+          <w:rFonts w:ascii="Georgia" w:hAnsi="Georgia"/>
+          <w:color w:val="FF0000"/>
+          <w:spacing w:val="-1"/>
+          <w:sz w:val="18"/>
+          <w:szCs w:val="18"/>
+          <w:lang/>
         </w:rPr>
         <w:t xml:space="preserve">      .aggregate(new Initializer&lt;Count&gt;() {</w:t>
       </w:r>
@@ -3661,17 +2470,17 @@
           <w:spacing w:val="-1"/>
           <w:sz w:val="18"/>
           <w:szCs w:val="18"/>
-          <w:lang w:val="en-TH"/>
-        </w:rPr>
-      </w:pPr>
-      <w:r>
-        <w:rPr>
-          <w:rFonts w:ascii="Georgia" w:hAnsi="Georgia"/>
-          <w:color w:val="FF0000"/>
-          <w:spacing w:val="-1"/>
-          <w:sz w:val="18"/>
-          <w:szCs w:val="18"/>
-          <w:lang w:val="en-TH"/>
+          <w:lang/>
+        </w:rPr>
+      </w:pPr>
+      <w:r>
+        <w:rPr>
+          <w:rFonts w:ascii="Georgia" w:hAnsi="Georgia"/>
+          <w:color w:val="FF0000"/>
+          <w:spacing w:val="-1"/>
+          <w:sz w:val="18"/>
+          <w:szCs w:val="18"/>
+          <w:lang/>
         </w:rPr>
         <w:t xml:space="preserve">                    @Override</w:t>
       </w:r>
@@ -3688,17 +2497,17 @@
           <w:spacing w:val="-1"/>
           <w:sz w:val="18"/>
           <w:szCs w:val="18"/>
-          <w:lang w:val="en-TH"/>
-        </w:rPr>
-      </w:pPr>
-      <w:r>
-        <w:rPr>
-          <w:rFonts w:ascii="Georgia" w:hAnsi="Georgia"/>
-          <w:color w:val="FF0000"/>
-          <w:spacing w:val="-1"/>
-          <w:sz w:val="18"/>
-          <w:szCs w:val="18"/>
-          <w:lang w:val="en-TH"/>
+          <w:lang/>
+        </w:rPr>
+      </w:pPr>
+      <w:r>
+        <w:rPr>
+          <w:rFonts w:ascii="Georgia" w:hAnsi="Georgia"/>
+          <w:color w:val="FF0000"/>
+          <w:spacing w:val="-1"/>
+          <w:sz w:val="18"/>
+          <w:szCs w:val="18"/>
+          <w:lang/>
         </w:rPr>
         <w:t xml:space="preserve">                    public Count apply() {</w:t>
       </w:r>
@@ -3715,17 +2524,17 @@
           <w:spacing w:val="-1"/>
           <w:sz w:val="18"/>
           <w:szCs w:val="18"/>
-          <w:lang w:val="en-TH"/>
-        </w:rPr>
-      </w:pPr>
-      <w:r>
-        <w:rPr>
-          <w:rFonts w:ascii="Georgia" w:hAnsi="Georgia"/>
-          <w:color w:val="FF0000"/>
-          <w:spacing w:val="-1"/>
-          <w:sz w:val="18"/>
-          <w:szCs w:val="18"/>
-          <w:lang w:val="en-TH"/>
+          <w:lang/>
+        </w:rPr>
+      </w:pPr>
+      <w:r>
+        <w:rPr>
+          <w:rFonts w:ascii="Georgia" w:hAnsi="Georgia"/>
+          <w:color w:val="FF0000"/>
+          <w:spacing w:val="-1"/>
+          <w:sz w:val="18"/>
+          <w:szCs w:val="18"/>
+          <w:lang/>
         </w:rPr>
         <w:t xml:space="preserve">                        return new Count("", 0);</w:t>
       </w:r>
@@ -3742,17 +2551,17 @@
           <w:spacing w:val="-1"/>
           <w:sz w:val="18"/>
           <w:szCs w:val="18"/>
-          <w:lang w:val="en-TH"/>
-        </w:rPr>
-      </w:pPr>
-      <w:r>
-        <w:rPr>
-          <w:rFonts w:ascii="Georgia" w:hAnsi="Georgia"/>
-          <w:color w:val="FF0000"/>
-          <w:spacing w:val="-1"/>
-          <w:sz w:val="18"/>
-          <w:szCs w:val="18"/>
-          <w:lang w:val="en-TH"/>
+          <w:lang/>
+        </w:rPr>
+      </w:pPr>
+      <w:r>
+        <w:rPr>
+          <w:rFonts w:ascii="Georgia" w:hAnsi="Georgia"/>
+          <w:color w:val="FF0000"/>
+          <w:spacing w:val="-1"/>
+          <w:sz w:val="18"/>
+          <w:szCs w:val="18"/>
+          <w:lang/>
         </w:rPr>
         <w:t xml:space="preserve">                    }</w:t>
       </w:r>
@@ -3769,17 +2578,17 @@
           <w:spacing w:val="-1"/>
           <w:sz w:val="18"/>
           <w:szCs w:val="18"/>
-          <w:lang w:val="en-TH"/>
-        </w:rPr>
-      </w:pPr>
-      <w:r>
-        <w:rPr>
-          <w:rFonts w:ascii="Georgia" w:hAnsi="Georgia"/>
-          <w:color w:val="FF0000"/>
-          <w:spacing w:val="-1"/>
-          <w:sz w:val="18"/>
-          <w:szCs w:val="18"/>
-          <w:lang w:val="en-TH"/>
+          <w:lang/>
+        </w:rPr>
+      </w:pPr>
+      <w:r>
+        <w:rPr>
+          <w:rFonts w:ascii="Georgia" w:hAnsi="Georgia"/>
+          <w:color w:val="FF0000"/>
+          <w:spacing w:val="-1"/>
+          <w:sz w:val="18"/>
+          <w:szCs w:val="18"/>
+          <w:lang/>
         </w:rPr>
         <w:t xml:space="preserve">                }, new Aggregator&lt;String, String, Count&gt;() {</w:t>
       </w:r>
@@ -3796,17 +2605,17 @@
           <w:spacing w:val="-1"/>
           <w:sz w:val="18"/>
           <w:szCs w:val="18"/>
-          <w:lang w:val="en-TH"/>
-        </w:rPr>
-      </w:pPr>
-      <w:r>
-        <w:rPr>
-          <w:rFonts w:ascii="Georgia" w:hAnsi="Georgia"/>
-          <w:color w:val="FF0000"/>
-          <w:spacing w:val="-1"/>
-          <w:sz w:val="18"/>
-          <w:szCs w:val="18"/>
-          <w:lang w:val="en-TH"/>
+          <w:lang/>
+        </w:rPr>
+      </w:pPr>
+      <w:r>
+        <w:rPr>
+          <w:rFonts w:ascii="Georgia" w:hAnsi="Georgia"/>
+          <w:color w:val="FF0000"/>
+          <w:spacing w:val="-1"/>
+          <w:sz w:val="18"/>
+          <w:szCs w:val="18"/>
+          <w:lang/>
         </w:rPr>
         <w:t xml:space="preserve">                    @Override</w:t>
       </w:r>
@@ -3823,17 +2632,17 @@
           <w:spacing w:val="-1"/>
           <w:sz w:val="18"/>
           <w:szCs w:val="18"/>
-          <w:lang w:val="en-TH"/>
-        </w:rPr>
-      </w:pPr>
-      <w:r>
-        <w:rPr>
-          <w:rFonts w:ascii="Georgia" w:hAnsi="Georgia"/>
-          <w:color w:val="FF0000"/>
-          <w:spacing w:val="-1"/>
-          <w:sz w:val="18"/>
-          <w:szCs w:val="18"/>
-          <w:lang w:val="en-TH"/>
+          <w:lang/>
+        </w:rPr>
+      </w:pPr>
+      <w:r>
+        <w:rPr>
+          <w:rFonts w:ascii="Georgia" w:hAnsi="Georgia"/>
+          <w:color w:val="FF0000"/>
+          <w:spacing w:val="-1"/>
+          <w:sz w:val="18"/>
+          <w:szCs w:val="18"/>
+          <w:lang/>
         </w:rPr>
         <w:t xml:space="preserve">                    public Count apply(String k, String v, Count aggKeyCount) {</w:t>
       </w:r>
@@ -3850,17 +2659,17 @@
           <w:spacing w:val="-1"/>
           <w:sz w:val="18"/>
           <w:szCs w:val="18"/>
-          <w:lang w:val="en-TH"/>
-        </w:rPr>
-      </w:pPr>
-      <w:r>
-        <w:rPr>
-          <w:rFonts w:ascii="Georgia" w:hAnsi="Georgia"/>
-          <w:color w:val="FF0000"/>
-          <w:spacing w:val="-1"/>
-          <w:sz w:val="18"/>
-          <w:szCs w:val="18"/>
-          <w:lang w:val="en-TH"/>
+          <w:lang/>
+        </w:rPr>
+      </w:pPr>
+      <w:r>
+        <w:rPr>
+          <w:rFonts w:ascii="Georgia" w:hAnsi="Georgia"/>
+          <w:color w:val="FF0000"/>
+          <w:spacing w:val="-1"/>
+          <w:sz w:val="18"/>
+          <w:szCs w:val="18"/>
+          <w:lang/>
         </w:rPr>
         <w:t xml:space="preserve">                        Integer currentCount = aggKeyCount.getCount();</w:t>
       </w:r>
@@ -3877,17 +2686,17 @@
           <w:spacing w:val="-1"/>
           <w:sz w:val="18"/>
           <w:szCs w:val="18"/>
-          <w:lang w:val="en-TH"/>
-        </w:rPr>
-      </w:pPr>
-      <w:r>
-        <w:rPr>
-          <w:rFonts w:ascii="Georgia" w:hAnsi="Georgia"/>
-          <w:color w:val="FF0000"/>
-          <w:spacing w:val="-1"/>
-          <w:sz w:val="18"/>
-          <w:szCs w:val="18"/>
-          <w:lang w:val="en-TH"/>
+          <w:lang/>
+        </w:rPr>
+      </w:pPr>
+      <w:r>
+        <w:rPr>
+          <w:rFonts w:ascii="Georgia" w:hAnsi="Georgia"/>
+          <w:color w:val="FF0000"/>
+          <w:spacing w:val="-1"/>
+          <w:sz w:val="18"/>
+          <w:szCs w:val="18"/>
+          <w:lang/>
         </w:rPr>
         <w:t xml:space="preserve">                        return new Count(k, currentCount + 1);</w:t>
       </w:r>
@@ -3904,17 +2713,17 @@
           <w:spacing w:val="-1"/>
           <w:sz w:val="18"/>
           <w:szCs w:val="18"/>
-          <w:lang w:val="en-TH"/>
-        </w:rPr>
-      </w:pPr>
-      <w:r>
-        <w:rPr>
-          <w:rFonts w:ascii="Georgia" w:hAnsi="Georgia"/>
-          <w:color w:val="FF0000"/>
-          <w:spacing w:val="-1"/>
-          <w:sz w:val="18"/>
-          <w:szCs w:val="18"/>
-          <w:lang w:val="en-TH"/>
+          <w:lang/>
+        </w:rPr>
+      </w:pPr>
+      <w:r>
+        <w:rPr>
+          <w:rFonts w:ascii="Georgia" w:hAnsi="Georgia"/>
+          <w:color w:val="FF0000"/>
+          <w:spacing w:val="-1"/>
+          <w:sz w:val="18"/>
+          <w:szCs w:val="18"/>
+          <w:lang/>
         </w:rPr>
         <w:t xml:space="preserve">                    }</w:t>
       </w:r>
@@ -3931,17 +2740,17 @@
           <w:spacing w:val="-1"/>
           <w:sz w:val="18"/>
           <w:szCs w:val="18"/>
-          <w:lang w:val="en-TH"/>
-        </w:rPr>
-      </w:pPr>
-      <w:r>
-        <w:rPr>
-          <w:rFonts w:ascii="Georgia" w:hAnsi="Georgia"/>
-          <w:color w:val="FF0000"/>
-          <w:spacing w:val="-1"/>
-          <w:sz w:val="18"/>
-          <w:szCs w:val="18"/>
-          <w:lang w:val="en-TH"/>
+          <w:lang/>
+        </w:rPr>
+      </w:pPr>
+      <w:r>
+        <w:rPr>
+          <w:rFonts w:ascii="Georgia" w:hAnsi="Georgia"/>
+          <w:color w:val="FF0000"/>
+          <w:spacing w:val="-1"/>
+          <w:sz w:val="18"/>
+          <w:szCs w:val="18"/>
+          <w:lang/>
         </w:rPr>
         <w:t xml:space="preserve">                });</w:t>
       </w:r>
@@ -3958,17 +2767,17 @@
           <w:spacing w:val="-1"/>
           <w:sz w:val="18"/>
           <w:szCs w:val="18"/>
-          <w:lang w:val="en-TH"/>
-        </w:rPr>
-      </w:pPr>
-      <w:r>
-        <w:rPr>
-          <w:rFonts w:ascii="Georgia" w:hAnsi="Georgia"/>
-          <w:color w:val="FF0000"/>
-          <w:spacing w:val="-1"/>
-          <w:sz w:val="18"/>
-          <w:szCs w:val="18"/>
-          <w:lang w:val="en-TH"/>
+          <w:lang/>
+        </w:rPr>
+      </w:pPr>
+      <w:r>
+        <w:rPr>
+          <w:rFonts w:ascii="Georgia" w:hAnsi="Georgia"/>
+          <w:color w:val="FF0000"/>
+          <w:spacing w:val="-1"/>
+          <w:sz w:val="18"/>
+          <w:szCs w:val="18"/>
+          <w:lang/>
         </w:rPr>
         <w:t xml:space="preserve">                </w:t>
       </w:r>
@@ -3985,17 +2794,17 @@
           <w:spacing w:val="-1"/>
           <w:sz w:val="18"/>
           <w:szCs w:val="18"/>
-          <w:lang w:val="en-TH"/>
-        </w:rPr>
-      </w:pPr>
-      <w:r>
-        <w:rPr>
-          <w:rFonts w:ascii="Georgia" w:hAnsi="Georgia"/>
-          <w:color w:val="FF0000"/>
-          <w:spacing w:val="-1"/>
-          <w:sz w:val="18"/>
-          <w:szCs w:val="18"/>
-          <w:lang w:val="en-TH"/>
+          <w:lang/>
+        </w:rPr>
+      </w:pPr>
+      <w:r>
+        <w:rPr>
+          <w:rFonts w:ascii="Georgia" w:hAnsi="Georgia"/>
+          <w:color w:val="FF0000"/>
+          <w:spacing w:val="-1"/>
+          <w:sz w:val="18"/>
+          <w:szCs w:val="18"/>
+          <w:lang/>
         </w:rPr>
         <w:t>aggregate.toStream()</w:t>
       </w:r>
@@ -4012,17 +2821,17 @@
           <w:spacing w:val="-1"/>
           <w:sz w:val="18"/>
           <w:szCs w:val="18"/>
-          <w:lang w:val="en-TH"/>
-        </w:rPr>
-      </w:pPr>
-      <w:r>
-        <w:rPr>
-          <w:rFonts w:ascii="Georgia" w:hAnsi="Georgia"/>
-          <w:color w:val="FF0000"/>
-          <w:spacing w:val="-1"/>
-          <w:sz w:val="18"/>
-          <w:szCs w:val="18"/>
-          <w:lang w:val="en-TH"/>
+          <w:lang/>
+        </w:rPr>
+      </w:pPr>
+      <w:r>
+        <w:rPr>
+          <w:rFonts w:ascii="Georgia" w:hAnsi="Georgia"/>
+          <w:color w:val="FF0000"/>
+          <w:spacing w:val="-1"/>
+          <w:sz w:val="18"/>
+          <w:szCs w:val="18"/>
+          <w:lang/>
         </w:rPr>
         <w:lastRenderedPageBreak/>
         <w:t xml:space="preserve">         .map((k,v) -&gt; new KeyValue&lt;&gt;(k, v.getCount()))</w:t>
@@ -4040,17 +2849,17 @@
           <w:spacing w:val="-1"/>
           <w:sz w:val="18"/>
           <w:szCs w:val="18"/>
-          <w:lang w:val="en-TH"/>
-        </w:rPr>
-      </w:pPr>
-      <w:r>
-        <w:rPr>
-          <w:rFonts w:ascii="Georgia" w:hAnsi="Georgia"/>
-          <w:color w:val="FF0000"/>
-          <w:spacing w:val="-1"/>
-          <w:sz w:val="18"/>
-          <w:szCs w:val="18"/>
-          <w:lang w:val="en-TH"/>
+          <w:lang/>
+        </w:rPr>
+      </w:pPr>
+      <w:r>
+        <w:rPr>
+          <w:rFonts w:ascii="Georgia" w:hAnsi="Georgia"/>
+          <w:color w:val="FF0000"/>
+          <w:spacing w:val="-1"/>
+          <w:sz w:val="18"/>
+          <w:szCs w:val="18"/>
+          <w:lang/>
         </w:rPr>
         <w:t xml:space="preserve">         .to(COUNTS_TOPIC, Produced.with(Serdes.String(), Serdes.Integer()));</w:t>
       </w:r>
@@ -4129,27 +2938,8 @@
           <w:sz w:val="18"/>
           <w:szCs w:val="18"/>
         </w:rPr>
-        <w:t xml:space="preserve"> on the contents of a </w:t>
-      </w:r>
-      <w:proofErr w:type="spellStart"/>
-      <w:r>
-        <w:rPr>
-          <w:rFonts w:ascii="Georgia" w:hAnsi="Georgia" w:cs="Times New Roman"/>
-          <w:sz w:val="18"/>
-          <w:szCs w:val="18"/>
-        </w:rPr>
-        <w:t>KStream</w:t>
-      </w:r>
-      <w:proofErr w:type="spellEnd"/>
-      <w:r>
-        <w:rPr>
-          <w:rFonts w:ascii="Georgia" w:hAnsi="Georgia" w:cs="Times New Roman"/>
-          <w:sz w:val="18"/>
-          <w:szCs w:val="18"/>
-        </w:rPr>
-        <w:t xml:space="preserve">, you will first need to group its records by their key to create a </w:t>
-      </w:r>
-      <w:proofErr w:type="spellStart"/>
+        <w:t xml:space="preserve"> on the contents of a KStream, you will first need to group its records by their key to create a </w:t>
+      </w:r>
       <w:r>
         <w:rPr>
           <w:rFonts w:ascii="Georgia" w:hAnsi="Georgia" w:cs="Times New Roman"/>
@@ -4160,7 +2950,6 @@
         </w:rPr>
         <w:t>KGroupedStream</w:t>
       </w:r>
-      <w:proofErr w:type="spellEnd"/>
       <w:r>
         <w:rPr>
           <w:rFonts w:ascii="Georgia" w:hAnsi="Georgia" w:cs="Times New Roman"/>
@@ -4169,7 +2958,6 @@
         </w:rPr>
         <w:t xml:space="preserve">. Here is an example of how you can do this using </w:t>
       </w:r>
-      <w:proofErr w:type="spellStart"/>
       <w:r>
         <w:rPr>
           <w:rFonts w:ascii="Georgia" w:hAnsi="Georgia" w:cs="Times New Roman"/>
@@ -4180,7 +2968,6 @@
         </w:rPr>
         <w:t>groupByKey</w:t>
       </w:r>
-      <w:proofErr w:type="spellEnd"/>
     </w:p>
     <w:p>
       <w:pPr>
@@ -4193,56 +2980,14 @@
           <w:szCs w:val="18"/>
         </w:rPr>
       </w:pPr>
-      <w:proofErr w:type="spellStart"/>
-      <w:r>
-        <w:rPr>
-          <w:rFonts w:ascii="Georgia" w:hAnsi="Georgia" w:cs="Times New Roman"/>
-          <w:color w:val="FF0000"/>
-          <w:sz w:val="18"/>
-          <w:szCs w:val="18"/>
-        </w:rPr>
-        <w:t>StreamsBuilder</w:t>
-      </w:r>
-      <w:proofErr w:type="spellEnd"/>
-      <w:r>
-        <w:rPr>
-          <w:rFonts w:ascii="Georgia" w:hAnsi="Georgia" w:cs="Times New Roman"/>
-          <w:color w:val="FF0000"/>
-          <w:sz w:val="18"/>
-          <w:szCs w:val="18"/>
-        </w:rPr>
-        <w:t xml:space="preserve"> builder = new </w:t>
-      </w:r>
-      <w:proofErr w:type="spellStart"/>
-      <w:proofErr w:type="gramStart"/>
-      <w:r>
-        <w:rPr>
-          <w:rFonts w:ascii="Georgia" w:hAnsi="Georgia" w:cs="Times New Roman"/>
-          <w:color w:val="FF0000"/>
-          <w:sz w:val="18"/>
-          <w:szCs w:val="18"/>
-        </w:rPr>
-        <w:t>StreamsBuilder</w:t>
-      </w:r>
-      <w:proofErr w:type="spellEnd"/>
-      <w:r>
-        <w:rPr>
-          <w:rFonts w:ascii="Georgia" w:hAnsi="Georgia" w:cs="Times New Roman"/>
-          <w:color w:val="FF0000"/>
-          <w:sz w:val="18"/>
-          <w:szCs w:val="18"/>
-        </w:rPr>
-        <w:t>(</w:t>
-      </w:r>
-      <w:proofErr w:type="gramEnd"/>
-      <w:r>
-        <w:rPr>
-          <w:rFonts w:ascii="Georgia" w:hAnsi="Georgia" w:cs="Times New Roman"/>
-          <w:color w:val="FF0000"/>
-          <w:sz w:val="18"/>
-          <w:szCs w:val="18"/>
-        </w:rPr>
-        <w:t>);</w:t>
+      <w:r>
+        <w:rPr>
+          <w:rFonts w:ascii="Georgia" w:hAnsi="Georgia" w:cs="Times New Roman"/>
+          <w:color w:val="FF0000"/>
+          <w:sz w:val="18"/>
+          <w:szCs w:val="18"/>
+        </w:rPr>
+        <w:t>StreamsBuilder builder = new StreamsBuilder();</w:t>
       </w:r>
     </w:p>
     <w:p>
@@ -4256,47 +3001,14 @@
           <w:szCs w:val="18"/>
         </w:rPr>
       </w:pPr>
-      <w:proofErr w:type="spellStart"/>
-      <w:r>
-        <w:rPr>
-          <w:rFonts w:ascii="Georgia" w:hAnsi="Georgia" w:cs="Times New Roman"/>
-          <w:color w:val="FF0000"/>
-          <w:sz w:val="18"/>
-          <w:szCs w:val="18"/>
-        </w:rPr>
-        <w:t>KStream</w:t>
-      </w:r>
-      <w:proofErr w:type="spellEnd"/>
-      <w:r>
-        <w:rPr>
-          <w:rFonts w:ascii="Georgia" w:hAnsi="Georgia" w:cs="Times New Roman"/>
-          <w:color w:val="FF0000"/>
-          <w:sz w:val="18"/>
-          <w:szCs w:val="18"/>
-        </w:rPr>
-        <w:t xml:space="preserve">&lt;String, String&gt; stream = </w:t>
-      </w:r>
-      <w:proofErr w:type="spellStart"/>
-      <w:proofErr w:type="gramStart"/>
-      <w:r>
-        <w:rPr>
-          <w:rFonts w:ascii="Georgia" w:hAnsi="Georgia" w:cs="Times New Roman"/>
-          <w:color w:val="FF0000"/>
-          <w:sz w:val="18"/>
-          <w:szCs w:val="18"/>
-        </w:rPr>
-        <w:t>builder.stream</w:t>
-      </w:r>
-      <w:proofErr w:type="spellEnd"/>
-      <w:proofErr w:type="gramEnd"/>
-      <w:r>
-        <w:rPr>
-          <w:rFonts w:ascii="Georgia" w:hAnsi="Georgia" w:cs="Times New Roman"/>
-          <w:color w:val="FF0000"/>
-          <w:sz w:val="18"/>
-          <w:szCs w:val="18"/>
-        </w:rPr>
-        <w:t xml:space="preserve">(INPUT_TOPIC); </w:t>
+      <w:r>
+        <w:rPr>
+          <w:rFonts w:ascii="Georgia" w:hAnsi="Georgia" w:cs="Times New Roman"/>
+          <w:color w:val="FF0000"/>
+          <w:sz w:val="18"/>
+          <w:szCs w:val="18"/>
+        </w:rPr>
+        <w:t xml:space="preserve">KStream&lt;String, String&gt; stream = builder.stream(INPUT_TOPIC); </w:t>
       </w:r>
     </w:p>
     <w:p>
@@ -4310,67 +3022,14 @@
           <w:szCs w:val="18"/>
         </w:rPr>
       </w:pPr>
-      <w:proofErr w:type="spellStart"/>
-      <w:r>
-        <w:rPr>
-          <w:rFonts w:ascii="Georgia" w:hAnsi="Georgia" w:cs="Times New Roman"/>
-          <w:color w:val="FF0000"/>
-          <w:sz w:val="18"/>
-          <w:szCs w:val="18"/>
-        </w:rPr>
-        <w:t>KGroupedStream</w:t>
-      </w:r>
-      <w:proofErr w:type="spellEnd"/>
-      <w:r>
-        <w:rPr>
-          <w:rFonts w:ascii="Georgia" w:hAnsi="Georgia" w:cs="Times New Roman"/>
-          <w:color w:val="FF0000"/>
-          <w:sz w:val="18"/>
-          <w:szCs w:val="18"/>
-        </w:rPr>
-        <w:t>&lt;</w:t>
-      </w:r>
-      <w:proofErr w:type="spellStart"/>
-      <w:proofErr w:type="gramStart"/>
-      <w:r>
-        <w:rPr>
-          <w:rFonts w:ascii="Georgia" w:hAnsi="Georgia" w:cs="Times New Roman"/>
-          <w:color w:val="FF0000"/>
-          <w:sz w:val="18"/>
-          <w:szCs w:val="18"/>
-        </w:rPr>
-        <w:t>String,String</w:t>
-      </w:r>
-      <w:proofErr w:type="spellEnd"/>
-      <w:proofErr w:type="gramEnd"/>
-      <w:r>
-        <w:rPr>
-          <w:rFonts w:ascii="Georgia" w:hAnsi="Georgia" w:cs="Times New Roman"/>
-          <w:color w:val="FF0000"/>
-          <w:sz w:val="18"/>
-          <w:szCs w:val="18"/>
-        </w:rPr>
-        <w:t xml:space="preserve">&gt; kgs = </w:t>
-      </w:r>
-      <w:proofErr w:type="spellStart"/>
-      <w:r>
-        <w:rPr>
-          <w:rFonts w:ascii="Georgia" w:hAnsi="Georgia" w:cs="Times New Roman"/>
-          <w:color w:val="FF0000"/>
-          <w:sz w:val="18"/>
-          <w:szCs w:val="18"/>
-        </w:rPr>
-        <w:t>stream.groupByKey</w:t>
-      </w:r>
-      <w:proofErr w:type="spellEnd"/>
-      <w:r>
-        <w:rPr>
-          <w:rFonts w:ascii="Georgia" w:hAnsi="Georgia" w:cs="Times New Roman"/>
-          <w:color w:val="FF0000"/>
-          <w:sz w:val="18"/>
-          <w:szCs w:val="18"/>
-        </w:rPr>
-        <w:t>();</w:t>
+      <w:r>
+        <w:rPr>
+          <w:rFonts w:ascii="Georgia" w:hAnsi="Georgia" w:cs="Times New Roman"/>
+          <w:color w:val="FF0000"/>
+          <w:sz w:val="18"/>
+          <w:szCs w:val="18"/>
+        </w:rPr>
+        <w:t>KGroupedStream&lt;String,String&gt; kgs = stream.groupByKey();</w:t>
       </w:r>
     </w:p>
     <w:p>
@@ -4384,47 +3043,14 @@
           <w:szCs w:val="18"/>
         </w:rPr>
       </w:pPr>
-      <w:proofErr w:type="spellStart"/>
-      <w:proofErr w:type="gramStart"/>
-      <w:r>
-        <w:rPr>
-          <w:rFonts w:ascii="Georgia" w:hAnsi="Georgia" w:cs="Times New Roman"/>
-          <w:color w:val="FF0000"/>
-          <w:sz w:val="18"/>
-          <w:szCs w:val="18"/>
-        </w:rPr>
-        <w:t>stream.groupBy</w:t>
-      </w:r>
-      <w:proofErr w:type="spellEnd"/>
-      <w:proofErr w:type="gramEnd"/>
-      <w:r>
-        <w:rPr>
-          <w:rFonts w:ascii="Georgia" w:hAnsi="Georgia" w:cs="Times New Roman"/>
-          <w:color w:val="FF0000"/>
-          <w:sz w:val="18"/>
-          <w:szCs w:val="18"/>
-        </w:rPr>
-        <w:t xml:space="preserve">(new </w:t>
-      </w:r>
-      <w:proofErr w:type="spellStart"/>
-      <w:r>
-        <w:rPr>
-          <w:rFonts w:ascii="Georgia" w:hAnsi="Georgia" w:cs="Times New Roman"/>
-          <w:color w:val="FF0000"/>
-          <w:sz w:val="18"/>
-          <w:szCs w:val="18"/>
-        </w:rPr>
-        <w:t>KeyValueMapper</w:t>
-      </w:r>
-      <w:proofErr w:type="spellEnd"/>
-      <w:r>
-        <w:rPr>
-          <w:rFonts w:ascii="Georgia" w:hAnsi="Georgia" w:cs="Times New Roman"/>
-          <w:color w:val="FF0000"/>
-          <w:sz w:val="18"/>
-          <w:szCs w:val="18"/>
-        </w:rPr>
-        <w:t>&lt;String, String, String&gt;() {</w:t>
+      <w:r>
+        <w:rPr>
+          <w:rFonts w:ascii="Georgia" w:hAnsi="Georgia" w:cs="Times New Roman"/>
+          <w:color w:val="FF0000"/>
+          <w:sz w:val="18"/>
+          <w:szCs w:val="18"/>
+        </w:rPr>
+        <w:t>stream.groupBy(new KeyValueMapper&lt;String, String, String&gt;() {</w:t>
       </w:r>
     </w:p>
     <w:p>
@@ -4466,27 +3092,7 @@
           <w:sz w:val="18"/>
           <w:szCs w:val="18"/>
         </w:rPr>
-        <w:t xml:space="preserve">    public String </w:t>
-      </w:r>
-      <w:proofErr w:type="gramStart"/>
-      <w:r>
-        <w:rPr>
-          <w:rFonts w:ascii="Georgia" w:hAnsi="Georgia" w:cs="Times New Roman"/>
-          <w:color w:val="FF0000"/>
-          <w:sz w:val="18"/>
-          <w:szCs w:val="18"/>
-        </w:rPr>
-        <w:t>apply(</w:t>
-      </w:r>
-      <w:proofErr w:type="gramEnd"/>
-      <w:r>
-        <w:rPr>
-          <w:rFonts w:ascii="Georgia" w:hAnsi="Georgia" w:cs="Times New Roman"/>
-          <w:color w:val="FF0000"/>
-          <w:sz w:val="18"/>
-          <w:szCs w:val="18"/>
-        </w:rPr>
-        <w:t>String k, String v) {</w:t>
+        <w:t xml:space="preserve">    public String apply(String k, String v) {</w:t>
       </w:r>
     </w:p>
     <w:p>
@@ -4507,29 +3113,7 @@
           <w:sz w:val="18"/>
           <w:szCs w:val="18"/>
         </w:rPr>
-        <w:t xml:space="preserve">        return </w:t>
-      </w:r>
-      <w:proofErr w:type="spellStart"/>
-      <w:proofErr w:type="gramStart"/>
-      <w:r>
-        <w:rPr>
-          <w:rFonts w:ascii="Georgia" w:hAnsi="Georgia" w:cs="Times New Roman"/>
-          <w:color w:val="FF0000"/>
-          <w:sz w:val="18"/>
-          <w:szCs w:val="18"/>
-        </w:rPr>
-        <w:t>k.toUpperCase</w:t>
-      </w:r>
-      <w:proofErr w:type="spellEnd"/>
-      <w:proofErr w:type="gramEnd"/>
-      <w:r>
-        <w:rPr>
-          <w:rFonts w:ascii="Georgia" w:hAnsi="Georgia" w:cs="Times New Roman"/>
-          <w:color w:val="FF0000"/>
-          <w:sz w:val="18"/>
-          <w:szCs w:val="18"/>
-        </w:rPr>
-        <w:t>();</w:t>
+        <w:t xml:space="preserve">        return k.toUpperCase();</w:t>
       </w:r>
     </w:p>
     <w:p>
@@ -4592,67 +3176,7 @@
           <w:sz w:val="18"/>
           <w:szCs w:val="18"/>
         </w:rPr>
-        <w:t xml:space="preserve">A generalized version of </w:t>
-      </w:r>
-      <w:proofErr w:type="spellStart"/>
-      <w:r>
-        <w:rPr>
-          <w:rFonts w:ascii="Georgia" w:hAnsi="Georgia" w:cs="Times New Roman"/>
-          <w:color w:val="000000" w:themeColor="text1"/>
-          <w:sz w:val="18"/>
-          <w:szCs w:val="18"/>
-        </w:rPr>
-        <w:t>groupByKey</w:t>
-      </w:r>
-      <w:proofErr w:type="spellEnd"/>
-      <w:r>
-        <w:rPr>
-          <w:rFonts w:ascii="Georgia" w:hAnsi="Georgia" w:cs="Times New Roman"/>
-          <w:color w:val="000000" w:themeColor="text1"/>
-          <w:sz w:val="18"/>
-          <w:szCs w:val="18"/>
-        </w:rPr>
-        <w:t xml:space="preserve"> is </w:t>
-      </w:r>
-      <w:proofErr w:type="spellStart"/>
-      <w:r>
-        <w:rPr>
-          <w:rFonts w:ascii="Georgia" w:hAnsi="Georgia" w:cs="Times New Roman"/>
-          <w:color w:val="000000" w:themeColor="text1"/>
-          <w:sz w:val="18"/>
-          <w:szCs w:val="18"/>
-        </w:rPr>
-        <w:t>groupBy</w:t>
-      </w:r>
-      <w:proofErr w:type="spellEnd"/>
-      <w:r>
-        <w:rPr>
-          <w:rFonts w:ascii="Georgia" w:hAnsi="Georgia" w:cs="Times New Roman"/>
-          <w:color w:val="000000" w:themeColor="text1"/>
-          <w:sz w:val="18"/>
-          <w:szCs w:val="18"/>
-        </w:rPr>
-        <w:t xml:space="preserve"> which gives you the ability to group based on a different key using a </w:t>
-      </w:r>
-      <w:proofErr w:type="spellStart"/>
-      <w:r>
-        <w:rPr>
-          <w:rFonts w:ascii="Georgia" w:hAnsi="Georgia" w:cs="Times New Roman"/>
-          <w:color w:val="000000" w:themeColor="text1"/>
-          <w:sz w:val="18"/>
-          <w:szCs w:val="18"/>
-        </w:rPr>
-        <w:t>KeyValueMapper</w:t>
-      </w:r>
-      <w:proofErr w:type="spellEnd"/>
-      <w:r>
-        <w:rPr>
-          <w:rFonts w:ascii="Georgia" w:hAnsi="Georgia" w:cs="Times New Roman"/>
-          <w:color w:val="000000" w:themeColor="text1"/>
-          <w:sz w:val="18"/>
-          <w:szCs w:val="18"/>
-        </w:rPr>
-        <w:t xml:space="preserve">. </w:t>
+        <w:t xml:space="preserve">A generalized version of groupByKey is groupBy which gives you the ability to group based on a different key using a KeyValueMapper. </w:t>
       </w:r>
     </w:p>
     <w:p>
@@ -4728,7 +3252,6 @@
         </w:rPr>
         <w:t> is such a commonly used form of aggregation that it is offered as a first-class operation. Once you have the stream records grouped by key (</w:t>
       </w:r>
-      <w:proofErr w:type="spellStart"/>
       <w:r>
         <w:rPr>
           <w:rStyle w:val="HTMLCode"/>
@@ -4741,7 +3264,6 @@
         </w:rPr>
         <w:t>KGroupedStream</w:t>
       </w:r>
-      <w:proofErr w:type="spellEnd"/>
       <w:r>
         <w:rPr>
           <w:rFonts w:ascii="Georgia" w:hAnsi="Georgia"/>
@@ -4766,61 +3288,15 @@
           <w:szCs w:val="18"/>
         </w:rPr>
       </w:pPr>
-      <w:proofErr w:type="spellStart"/>
-      <w:r>
-        <w:rPr>
-          <w:rFonts w:ascii="Georgia" w:hAnsi="Georgia"/>
-          <w:color w:val="FF0000"/>
-          <w:spacing w:val="-1"/>
-          <w:sz w:val="18"/>
-          <w:szCs w:val="18"/>
-        </w:rPr>
-        <w:t>StreamsBuilder</w:t>
-      </w:r>
-      <w:proofErr w:type="spellEnd"/>
-      <w:r>
-        <w:rPr>
-          <w:rFonts w:ascii="Georgia" w:hAnsi="Georgia"/>
-          <w:color w:val="FF0000"/>
-          <w:spacing w:val="-1"/>
-          <w:sz w:val="18"/>
-          <w:szCs w:val="18"/>
-        </w:rPr>
-        <w:t xml:space="preserve"> builder = new </w:t>
-      </w:r>
-      <w:proofErr w:type="spellStart"/>
-      <w:proofErr w:type="gramStart"/>
-      <w:r>
-        <w:rPr>
-          <w:rFonts w:ascii="Georgia" w:hAnsi="Georgia"/>
-          <w:color w:val="FF0000"/>
-          <w:spacing w:val="-1"/>
-          <w:sz w:val="18"/>
-          <w:szCs w:val="18"/>
-        </w:rPr>
-        <w:t>StreamsBuilder</w:t>
-      </w:r>
-      <w:proofErr w:type="spellEnd"/>
-      <w:r>
-        <w:rPr>
-          <w:rFonts w:ascii="Georgia" w:hAnsi="Georgia"/>
-          <w:color w:val="FF0000"/>
-          <w:spacing w:val="-1"/>
-          <w:sz w:val="18"/>
-          <w:szCs w:val="18"/>
-        </w:rPr>
-        <w:t>(</w:t>
-      </w:r>
-      <w:proofErr w:type="gramEnd"/>
-      <w:r>
-        <w:rPr>
-          <w:rFonts w:ascii="Georgia" w:hAnsi="Georgia"/>
-          <w:color w:val="FF0000"/>
-          <w:spacing w:val="-1"/>
-          <w:sz w:val="18"/>
-          <w:szCs w:val="18"/>
-        </w:rPr>
-        <w:t>);</w:t>
+      <w:r>
+        <w:rPr>
+          <w:rFonts w:ascii="Georgia" w:hAnsi="Georgia"/>
+          <w:color w:val="FF0000"/>
+          <w:spacing w:val="-1"/>
+          <w:sz w:val="18"/>
+          <w:szCs w:val="18"/>
+        </w:rPr>
+        <w:t>StreamsBuilder builder = new StreamsBuilder();</w:t>
       </w:r>
     </w:p>
     <w:p>
@@ -4836,51 +3312,15 @@
           <w:szCs w:val="18"/>
         </w:rPr>
       </w:pPr>
-      <w:proofErr w:type="spellStart"/>
-      <w:r>
-        <w:rPr>
-          <w:rFonts w:ascii="Georgia" w:hAnsi="Georgia"/>
-          <w:color w:val="FF0000"/>
-          <w:spacing w:val="-1"/>
-          <w:sz w:val="18"/>
-          <w:szCs w:val="18"/>
-        </w:rPr>
-        <w:t>KStream</w:t>
-      </w:r>
-      <w:proofErr w:type="spellEnd"/>
-      <w:r>
-        <w:rPr>
-          <w:rFonts w:ascii="Georgia" w:hAnsi="Georgia"/>
-          <w:color w:val="FF0000"/>
-          <w:spacing w:val="-1"/>
-          <w:sz w:val="18"/>
-          <w:szCs w:val="18"/>
-        </w:rPr>
-        <w:t xml:space="preserve">&lt;String, String&gt; stream = </w:t>
-      </w:r>
-      <w:proofErr w:type="spellStart"/>
-      <w:proofErr w:type="gramStart"/>
-      <w:r>
-        <w:rPr>
-          <w:rFonts w:ascii="Georgia" w:hAnsi="Georgia"/>
-          <w:color w:val="FF0000"/>
-          <w:spacing w:val="-1"/>
-          <w:sz w:val="18"/>
-          <w:szCs w:val="18"/>
-        </w:rPr>
-        <w:t>builder.stream</w:t>
-      </w:r>
-      <w:proofErr w:type="spellEnd"/>
-      <w:proofErr w:type="gramEnd"/>
-      <w:r>
-        <w:rPr>
-          <w:rFonts w:ascii="Georgia" w:hAnsi="Georgia"/>
-          <w:color w:val="FF0000"/>
-          <w:spacing w:val="-1"/>
-          <w:sz w:val="18"/>
-          <w:szCs w:val="18"/>
-        </w:rPr>
-        <w:t>(INPUT_TOPIC);</w:t>
+      <w:r>
+        <w:rPr>
+          <w:rFonts w:ascii="Georgia" w:hAnsi="Georgia"/>
+          <w:color w:val="FF0000"/>
+          <w:spacing w:val="-1"/>
+          <w:sz w:val="18"/>
+          <w:szCs w:val="18"/>
+        </w:rPr>
+        <w:t>KStream&lt;String, String&gt; stream = builder.stream(INPUT_TOPIC);</w:t>
       </w:r>
     </w:p>
     <w:p>
@@ -4896,29 +3336,15 @@
           <w:szCs w:val="18"/>
         </w:rPr>
       </w:pPr>
-      <w:proofErr w:type="spellStart"/>
-      <w:proofErr w:type="gramStart"/>
-      <w:r>
-        <w:rPr>
-          <w:rFonts w:ascii="Georgia" w:hAnsi="Georgia"/>
-          <w:color w:val="FF0000"/>
-          <w:spacing w:val="-1"/>
-          <w:sz w:val="18"/>
-          <w:szCs w:val="18"/>
-        </w:rPr>
-        <w:t>stream.groupByKey</w:t>
-      </w:r>
-      <w:proofErr w:type="spellEnd"/>
-      <w:proofErr w:type="gramEnd"/>
-      <w:r>
-        <w:rPr>
-          <w:rFonts w:ascii="Georgia" w:hAnsi="Georgia"/>
-          <w:color w:val="FF0000"/>
-          <w:spacing w:val="-1"/>
-          <w:sz w:val="18"/>
-          <w:szCs w:val="18"/>
-        </w:rPr>
-        <w:t>().count();</w:t>
+      <w:r>
+        <w:rPr>
+          <w:rFonts w:ascii="Georgia" w:hAnsi="Georgia"/>
+          <w:color w:val="FF0000"/>
+          <w:spacing w:val="-1"/>
+          <w:sz w:val="18"/>
+          <w:szCs w:val="18"/>
+        </w:rPr>
+        <w:t>stream.groupByKey().count();</w:t>
       </w:r>
     </w:p>
     <w:p>
@@ -5155,61 +3581,15 @@
           <w:szCs w:val="18"/>
         </w:rPr>
       </w:pPr>
-      <w:proofErr w:type="spellStart"/>
-      <w:r>
-        <w:rPr>
-          <w:rFonts w:ascii="Georgia" w:hAnsi="Georgia"/>
-          <w:color w:val="FF0000"/>
-          <w:spacing w:val="-1"/>
-          <w:sz w:val="18"/>
-          <w:szCs w:val="18"/>
-        </w:rPr>
-        <w:t>StreamsBuilder</w:t>
-      </w:r>
-      <w:proofErr w:type="spellEnd"/>
-      <w:r>
-        <w:rPr>
-          <w:rFonts w:ascii="Georgia" w:hAnsi="Georgia"/>
-          <w:color w:val="FF0000"/>
-          <w:spacing w:val="-1"/>
-          <w:sz w:val="18"/>
-          <w:szCs w:val="18"/>
-        </w:rPr>
-        <w:t xml:space="preserve"> builder = new </w:t>
-      </w:r>
-      <w:proofErr w:type="spellStart"/>
-      <w:proofErr w:type="gramStart"/>
-      <w:r>
-        <w:rPr>
-          <w:rFonts w:ascii="Georgia" w:hAnsi="Georgia"/>
-          <w:color w:val="FF0000"/>
-          <w:spacing w:val="-1"/>
-          <w:sz w:val="18"/>
-          <w:szCs w:val="18"/>
-        </w:rPr>
-        <w:t>StreamsBuilder</w:t>
-      </w:r>
-      <w:proofErr w:type="spellEnd"/>
-      <w:r>
-        <w:rPr>
-          <w:rFonts w:ascii="Georgia" w:hAnsi="Georgia"/>
-          <w:color w:val="FF0000"/>
-          <w:spacing w:val="-1"/>
-          <w:sz w:val="18"/>
-          <w:szCs w:val="18"/>
-        </w:rPr>
-        <w:t>(</w:t>
-      </w:r>
-      <w:proofErr w:type="gramEnd"/>
-      <w:r>
-        <w:rPr>
-          <w:rFonts w:ascii="Georgia" w:hAnsi="Georgia"/>
-          <w:color w:val="FF0000"/>
-          <w:spacing w:val="-1"/>
-          <w:sz w:val="18"/>
-          <w:szCs w:val="18"/>
-        </w:rPr>
-        <w:t>);</w:t>
+      <w:r>
+        <w:rPr>
+          <w:rFonts w:ascii="Georgia" w:hAnsi="Georgia"/>
+          <w:color w:val="FF0000"/>
+          <w:spacing w:val="-1"/>
+          <w:sz w:val="18"/>
+          <w:szCs w:val="18"/>
+        </w:rPr>
+        <w:t>StreamsBuilder builder = new StreamsBuilder();</w:t>
       </w:r>
     </w:p>
     <w:p>
@@ -5225,117 +3605,15 @@
           <w:szCs w:val="18"/>
         </w:rPr>
       </w:pPr>
-      <w:proofErr w:type="spellStart"/>
-      <w:r>
-        <w:rPr>
-          <w:rFonts w:ascii="Georgia" w:hAnsi="Georgia"/>
-          <w:color w:val="FF0000"/>
-          <w:spacing w:val="-1"/>
-          <w:sz w:val="18"/>
-          <w:szCs w:val="18"/>
-        </w:rPr>
-        <w:t>KStream</w:t>
-      </w:r>
-      <w:proofErr w:type="spellEnd"/>
-      <w:r>
-        <w:rPr>
-          <w:rFonts w:ascii="Georgia" w:hAnsi="Georgia"/>
-          <w:color w:val="FF0000"/>
-          <w:spacing w:val="-1"/>
-          <w:sz w:val="18"/>
-          <w:szCs w:val="18"/>
-        </w:rPr>
-        <w:t xml:space="preserve">&lt;String, Long&gt; stream = </w:t>
-      </w:r>
-      <w:proofErr w:type="spellStart"/>
-      <w:proofErr w:type="gramStart"/>
-      <w:r>
-        <w:rPr>
-          <w:rFonts w:ascii="Georgia" w:hAnsi="Georgia"/>
-          <w:color w:val="FF0000"/>
-          <w:spacing w:val="-1"/>
-          <w:sz w:val="18"/>
-          <w:szCs w:val="18"/>
-        </w:rPr>
-        <w:t>builder.stream</w:t>
-      </w:r>
-      <w:proofErr w:type="spellEnd"/>
-      <w:proofErr w:type="gramEnd"/>
-      <w:r>
-        <w:rPr>
-          <w:rFonts w:ascii="Georgia" w:hAnsi="Georgia"/>
-          <w:color w:val="FF0000"/>
-          <w:spacing w:val="-1"/>
-          <w:sz w:val="18"/>
-          <w:szCs w:val="18"/>
-        </w:rPr>
-        <w:t xml:space="preserve">(INPUT_TOPIC, </w:t>
-      </w:r>
-      <w:proofErr w:type="spellStart"/>
-      <w:r>
-        <w:rPr>
-          <w:rFonts w:ascii="Georgia" w:hAnsi="Georgia"/>
-          <w:color w:val="FF0000"/>
-          <w:spacing w:val="-1"/>
-          <w:sz w:val="18"/>
-          <w:szCs w:val="18"/>
-        </w:rPr>
-        <w:t>Consumed.with</w:t>
-      </w:r>
-      <w:proofErr w:type="spellEnd"/>
-      <w:r>
-        <w:rPr>
-          <w:rFonts w:ascii="Georgia" w:hAnsi="Georgia"/>
-          <w:color w:val="FF0000"/>
-          <w:spacing w:val="-1"/>
-          <w:sz w:val="18"/>
-          <w:szCs w:val="18"/>
-        </w:rPr>
-        <w:t>(</w:t>
-      </w:r>
-      <w:proofErr w:type="spellStart"/>
-      <w:r>
-        <w:rPr>
-          <w:rFonts w:ascii="Georgia" w:hAnsi="Georgia"/>
-          <w:color w:val="FF0000"/>
-          <w:spacing w:val="-1"/>
-          <w:sz w:val="18"/>
-          <w:szCs w:val="18"/>
-        </w:rPr>
-        <w:t>Serdes.String</w:t>
-      </w:r>
-      <w:proofErr w:type="spellEnd"/>
-      <w:r>
-        <w:rPr>
-          <w:rFonts w:ascii="Georgia" w:hAnsi="Georgia"/>
-          <w:color w:val="FF0000"/>
-          <w:spacing w:val="-1"/>
-          <w:sz w:val="18"/>
-          <w:szCs w:val="18"/>
-        </w:rPr>
-        <w:t xml:space="preserve">(), </w:t>
-      </w:r>
-      <w:proofErr w:type="spellStart"/>
-      <w:r>
-        <w:rPr>
-          <w:rFonts w:ascii="Georgia" w:hAnsi="Georgia"/>
-          <w:color w:val="FF0000"/>
-          <w:spacing w:val="-1"/>
-          <w:sz w:val="18"/>
-          <w:szCs w:val="18"/>
-        </w:rPr>
-        <w:t>Serdes.Long</w:t>
-      </w:r>
-      <w:proofErr w:type="spellEnd"/>
-      <w:r>
-        <w:rPr>
-          <w:rFonts w:ascii="Georgia" w:hAnsi="Georgia"/>
-          <w:color w:val="FF0000"/>
-          <w:spacing w:val="-1"/>
-          <w:sz w:val="18"/>
-          <w:szCs w:val="18"/>
-        </w:rPr>
-        <w:t>()));</w:t>
+      <w:r>
+        <w:rPr>
+          <w:rFonts w:ascii="Georgia" w:hAnsi="Georgia"/>
+          <w:color w:val="FF0000"/>
+          <w:spacing w:val="-1"/>
+          <w:sz w:val="18"/>
+          <w:szCs w:val="18"/>
+        </w:rPr>
+        <w:t>KStream&lt;String, Long&gt; stream = builder.stream(INPUT_TOPIC, Consumed.with(Serdes.String(), Serdes.Long()));</w:t>
       </w:r>
     </w:p>
     <w:p>
@@ -5351,29 +3629,15 @@
           <w:szCs w:val="18"/>
         </w:rPr>
       </w:pPr>
-      <w:proofErr w:type="spellStart"/>
-      <w:proofErr w:type="gramStart"/>
-      <w:r>
-        <w:rPr>
-          <w:rFonts w:ascii="Georgia" w:hAnsi="Georgia"/>
-          <w:color w:val="FF0000"/>
-          <w:spacing w:val="-1"/>
-          <w:sz w:val="18"/>
-          <w:szCs w:val="18"/>
-        </w:rPr>
-        <w:t>stream.groupByKey</w:t>
-      </w:r>
-      <w:proofErr w:type="spellEnd"/>
-      <w:proofErr w:type="gramEnd"/>
-      <w:r>
-        <w:rPr>
-          <w:rFonts w:ascii="Georgia" w:hAnsi="Georgia"/>
-          <w:color w:val="FF0000"/>
-          <w:spacing w:val="-1"/>
-          <w:sz w:val="18"/>
-          <w:szCs w:val="18"/>
-        </w:rPr>
-        <w:t>()</w:t>
+      <w:r>
+        <w:rPr>
+          <w:rFonts w:ascii="Georgia" w:hAnsi="Georgia"/>
+          <w:color w:val="FF0000"/>
+          <w:spacing w:val="-1"/>
+          <w:sz w:val="18"/>
+          <w:szCs w:val="18"/>
+        </w:rPr>
+        <w:t>stream.groupByKey()</w:t>
       </w:r>
     </w:p>
     <w:p>
@@ -5397,29 +3661,7 @@
           <w:sz w:val="18"/>
           <w:szCs w:val="18"/>
         </w:rPr>
-        <w:t xml:space="preserve">      </w:t>
-      </w:r>
-      <w:proofErr w:type="gramStart"/>
-      <w:r>
-        <w:rPr>
-          <w:rFonts w:ascii="Georgia" w:hAnsi="Georgia"/>
-          <w:color w:val="FF0000"/>
-          <w:spacing w:val="-1"/>
-          <w:sz w:val="18"/>
-          <w:szCs w:val="18"/>
-        </w:rPr>
-        <w:t>.reduce</w:t>
-      </w:r>
-      <w:proofErr w:type="gramEnd"/>
-      <w:r>
-        <w:rPr>
-          <w:rFonts w:ascii="Georgia" w:hAnsi="Georgia"/>
-          <w:color w:val="FF0000"/>
-          <w:spacing w:val="-1"/>
-          <w:sz w:val="18"/>
-          <w:szCs w:val="18"/>
-        </w:rPr>
-        <w:t>(new Reducer&lt;Long&gt;() {</w:t>
+        <w:t xml:space="preserve">      .reduce(new Reducer&lt;Long&gt;() {</w:t>
       </w:r>
     </w:p>
     <w:p>
@@ -5467,51 +3709,7 @@
           <w:sz w:val="18"/>
           <w:szCs w:val="18"/>
         </w:rPr>
-        <w:t xml:space="preserve">                 public Long </w:t>
-      </w:r>
-      <w:proofErr w:type="gramStart"/>
-      <w:r>
-        <w:rPr>
-          <w:rFonts w:ascii="Georgia" w:hAnsi="Georgia"/>
-          <w:color w:val="FF0000"/>
-          <w:spacing w:val="-1"/>
-          <w:sz w:val="18"/>
-          <w:szCs w:val="18"/>
-        </w:rPr>
-        <w:t>apply(</w:t>
-      </w:r>
-      <w:proofErr w:type="gramEnd"/>
-      <w:r>
-        <w:rPr>
-          <w:rFonts w:ascii="Georgia" w:hAnsi="Georgia"/>
-          <w:color w:val="FF0000"/>
-          <w:spacing w:val="-1"/>
-          <w:sz w:val="18"/>
-          <w:szCs w:val="18"/>
-        </w:rPr>
-        <w:t xml:space="preserve">Long </w:t>
-      </w:r>
-      <w:proofErr w:type="spellStart"/>
-      <w:r>
-        <w:rPr>
-          <w:rFonts w:ascii="Georgia" w:hAnsi="Georgia"/>
-          <w:color w:val="FF0000"/>
-          <w:spacing w:val="-1"/>
-          <w:sz w:val="18"/>
-          <w:szCs w:val="18"/>
-        </w:rPr>
-        <w:t>currentMax</w:t>
-      </w:r>
-      <w:proofErr w:type="spellEnd"/>
-      <w:r>
-        <w:rPr>
-          <w:rFonts w:ascii="Georgia" w:hAnsi="Georgia"/>
-          <w:color w:val="FF0000"/>
-          <w:spacing w:val="-1"/>
-          <w:sz w:val="18"/>
-          <w:szCs w:val="18"/>
-        </w:rPr>
-        <w:t>, Long v) {</w:t>
+        <w:t xml:space="preserve">                 public Long apply(Long currentMax, Long v) {</w:t>
       </w:r>
     </w:p>
     <w:p>
@@ -5535,73 +3733,7 @@
           <w:sz w:val="18"/>
           <w:szCs w:val="18"/>
         </w:rPr>
-        <w:t xml:space="preserve">                    Long max = (</w:t>
-      </w:r>
-      <w:proofErr w:type="spellStart"/>
-      <w:r>
-        <w:rPr>
-          <w:rFonts w:ascii="Georgia" w:hAnsi="Georgia"/>
-          <w:color w:val="FF0000"/>
-          <w:spacing w:val="-1"/>
-          <w:sz w:val="18"/>
-          <w:szCs w:val="18"/>
-        </w:rPr>
-        <w:t>currentMax</w:t>
-      </w:r>
-      <w:proofErr w:type="spellEnd"/>
-      <w:r>
-        <w:rPr>
-          <w:rFonts w:ascii="Georgia" w:hAnsi="Georgia"/>
-          <w:color w:val="FF0000"/>
-          <w:spacing w:val="-1"/>
-          <w:sz w:val="18"/>
-          <w:szCs w:val="18"/>
-        </w:rPr>
-        <w:t xml:space="preserve"> &gt; v</w:t>
-      </w:r>
-      <w:proofErr w:type="gramStart"/>
-      <w:r>
-        <w:rPr>
-          <w:rFonts w:ascii="Georgia" w:hAnsi="Georgia"/>
-          <w:color w:val="FF0000"/>
-          <w:spacing w:val="-1"/>
-          <w:sz w:val="18"/>
-          <w:szCs w:val="18"/>
-        </w:rPr>
-        <w:t>) ?</w:t>
-      </w:r>
-      <w:proofErr w:type="gramEnd"/>
-      <w:r>
-        <w:rPr>
-          <w:rFonts w:ascii="Georgia" w:hAnsi="Georgia"/>
-          <w:color w:val="FF0000"/>
-          <w:spacing w:val="-1"/>
-          <w:sz w:val="18"/>
-          <w:szCs w:val="18"/>
-        </w:rPr>
-        <w:t xml:space="preserve"> </w:t>
-      </w:r>
-      <w:proofErr w:type="spellStart"/>
-      <w:r>
-        <w:rPr>
-          <w:rFonts w:ascii="Georgia" w:hAnsi="Georgia"/>
-          <w:color w:val="FF0000"/>
-          <w:spacing w:val="-1"/>
-          <w:sz w:val="18"/>
-          <w:szCs w:val="18"/>
-        </w:rPr>
-        <w:t>currentMax</w:t>
-      </w:r>
-      <w:proofErr w:type="spellEnd"/>
-      <w:r>
-        <w:rPr>
-          <w:rFonts w:ascii="Georgia" w:hAnsi="Georgia"/>
-          <w:color w:val="FF0000"/>
-          <w:spacing w:val="-1"/>
-          <w:sz w:val="18"/>
-          <w:szCs w:val="18"/>
-        </w:rPr>
-        <w:t xml:space="preserve"> : v;</w:t>
+        <w:t xml:space="preserve">                    Long max = (currentMax &gt; v) ? currentMax : v;</w:t>
       </w:r>
     </w:p>
     <w:p>
@@ -5698,41 +3830,7 @@
           <w:sz w:val="18"/>
           <w:szCs w:val="18"/>
         </w:rPr>
-        <w:t xml:space="preserve">      </w:t>
-      </w:r>
-      <w:proofErr w:type="gramStart"/>
-      <w:r>
-        <w:rPr>
-          <w:rFonts w:ascii="Georgia" w:hAnsi="Georgia"/>
-          <w:color w:val="FF0000"/>
-          <w:spacing w:val="-1"/>
-          <w:sz w:val="18"/>
-          <w:szCs w:val="18"/>
-        </w:rPr>
-        <w:t>.</w:t>
-      </w:r>
-      <w:proofErr w:type="spellStart"/>
-      <w:r>
-        <w:rPr>
-          <w:rFonts w:ascii="Georgia" w:hAnsi="Georgia"/>
-          <w:color w:val="FF0000"/>
-          <w:spacing w:val="-1"/>
-          <w:sz w:val="18"/>
-          <w:szCs w:val="18"/>
-        </w:rPr>
-        <w:t>toStream</w:t>
-      </w:r>
-      <w:proofErr w:type="spellEnd"/>
-      <w:proofErr w:type="gramEnd"/>
-      <w:r>
-        <w:rPr>
-          <w:rFonts w:ascii="Georgia" w:hAnsi="Georgia"/>
-          <w:color w:val="FF0000"/>
-          <w:spacing w:val="-1"/>
-          <w:sz w:val="18"/>
-          <w:szCs w:val="18"/>
-        </w:rPr>
-        <w:t>().to(OUTPUT_TOPIC);</w:t>
+        <w:t xml:space="preserve">      .toStream().to(OUTPUT_TOPIC);</w:t>
       </w:r>
     </w:p>
     <w:p>
@@ -5756,31 +3854,7 @@
           <w:sz w:val="18"/>
           <w:szCs w:val="18"/>
         </w:rPr>
-        <w:t xml:space="preserve">return </w:t>
-      </w:r>
-      <w:proofErr w:type="spellStart"/>
-      <w:proofErr w:type="gramStart"/>
-      <w:r>
-        <w:rPr>
-          <w:rFonts w:ascii="Georgia" w:hAnsi="Georgia"/>
-          <w:color w:val="FF0000"/>
-          <w:spacing w:val="-1"/>
-          <w:sz w:val="18"/>
-          <w:szCs w:val="18"/>
-        </w:rPr>
-        <w:t>builder.build</w:t>
-      </w:r>
-      <w:proofErr w:type="spellEnd"/>
-      <w:proofErr w:type="gramEnd"/>
-      <w:r>
-        <w:rPr>
-          <w:rFonts w:ascii="Georgia" w:hAnsi="Georgia"/>
-          <w:color w:val="FF0000"/>
-          <w:spacing w:val="-1"/>
-          <w:sz w:val="18"/>
-          <w:szCs w:val="18"/>
-        </w:rPr>
-        <w:t>();</w:t>
+        <w:t>return builder.build();</w:t>
       </w:r>
     </w:p>
     <w:p>
@@ -5850,29 +3924,7 @@
           <w:sz w:val="18"/>
           <w:szCs w:val="18"/>
         </w:rPr>
-        <w:t>. This allows you to scope your stream processing pipelines to a specific time window/range (</w:t>
-      </w:r>
-      <w:proofErr w:type="gramStart"/>
-      <w:r>
-        <w:rPr>
-          <w:rFonts w:ascii="Georgia" w:hAnsi="Georgia"/>
-          <w:color w:val="292929"/>
-          <w:spacing w:val="-1"/>
-          <w:sz w:val="18"/>
-          <w:szCs w:val="18"/>
-        </w:rPr>
-        <w:t>e.g.</w:t>
-      </w:r>
-      <w:proofErr w:type="gramEnd"/>
-      <w:r>
-        <w:rPr>
-          <w:rFonts w:ascii="Georgia" w:hAnsi="Georgia"/>
-          <w:color w:val="292929"/>
-          <w:spacing w:val="-1"/>
-          <w:sz w:val="18"/>
-          <w:szCs w:val="18"/>
-        </w:rPr>
-        <w:t xml:space="preserve"> track the number of link clicks per minute or unique page views per hour).</w:t>
+        <w:t>. This allows you to scope your stream processing pipelines to a specific time window/range (e.g. track the number of link clicks per minute or unique page views per hour).</w:t>
       </w:r>
       <w:r>
         <w:rPr>
@@ -5929,7 +3981,6 @@
         </w:rPr>
         <w:t> aggregations on a group of records, you will have to create a using </w:t>
       </w:r>
-      <w:proofErr w:type="spellStart"/>
       <w:r>
         <w:rPr>
           <w:rStyle w:val="HTMLCode"/>
@@ -5942,7 +3993,6 @@
         </w:rPr>
         <w:t>groupBy</w:t>
       </w:r>
-      <w:proofErr w:type="spellEnd"/>
       <w:r>
         <w:rPr>
           <w:rFonts w:ascii="Georgia" w:hAnsi="Georgia"/>
@@ -5953,7 +4003,6 @@
         </w:rPr>
         <w:t> on a </w:t>
       </w:r>
-      <w:proofErr w:type="spellStart"/>
       <w:r>
         <w:rPr>
           <w:rStyle w:val="HTMLCode"/>
@@ -5966,7 +4015,6 @@
         </w:rPr>
         <w:t>KStream</w:t>
       </w:r>
-      <w:proofErr w:type="spellEnd"/>
       <w:r>
         <w:rPr>
           <w:rFonts w:ascii="Georgia" w:hAnsi="Georgia"/>
@@ -5977,7 +4025,6 @@
         </w:rPr>
         <w:t> and then using the </w:t>
       </w:r>
-      <w:proofErr w:type="spellStart"/>
       <w:r>
         <w:rPr>
           <w:rStyle w:val="HTMLCode"/>
@@ -5990,7 +4037,6 @@
         </w:rPr>
         <w:t>windowedBy</w:t>
       </w:r>
-      <w:proofErr w:type="spellEnd"/>
       <w:r>
         <w:rPr>
           <w:rFonts w:ascii="Georgia" w:hAnsi="Georgia"/>
@@ -6202,8 +4248,6 @@
         </w:rPr>
         <w:t>Using </w:t>
       </w:r>
-      <w:proofErr w:type="spellStart"/>
-      <w:proofErr w:type="gramStart"/>
       <w:r>
         <w:rPr>
           <w:rStyle w:val="HTMLCode"/>
@@ -6214,9 +4258,18 @@
           <w:szCs w:val="18"/>
           <w:shd w:val="clear" w:color="auto" w:fill="F2F2F2"/>
         </w:rPr>
-        <w:t>windowedBy</w:t>
-      </w:r>
-      <w:proofErr w:type="spellEnd"/>
+        <w:t>windowedBy(Windows&lt;W&gt; windows)</w:t>
+      </w:r>
+      <w:r>
+        <w:rPr>
+          <w:rFonts w:ascii="Georgia" w:hAnsi="Georgia"/>
+          <w:color w:val="292929"/>
+          <w:spacing w:val="-1"/>
+          <w:sz w:val="18"/>
+          <w:szCs w:val="18"/>
+        </w:rPr>
+        <w:t> on a </w:t>
+      </w:r>
       <w:r>
         <w:rPr>
           <w:rStyle w:val="HTMLCode"/>
@@ -6227,9 +4280,18 @@
           <w:szCs w:val="18"/>
           <w:shd w:val="clear" w:color="auto" w:fill="F2F2F2"/>
         </w:rPr>
-        <w:t>(</w:t>
-      </w:r>
-      <w:proofErr w:type="gramEnd"/>
+        <w:t>KGroupedStream</w:t>
+      </w:r>
+      <w:r>
+        <w:rPr>
+          <w:rFonts w:ascii="Georgia" w:hAnsi="Georgia"/>
+          <w:color w:val="292929"/>
+          <w:spacing w:val="-1"/>
+          <w:sz w:val="18"/>
+          <w:szCs w:val="18"/>
+        </w:rPr>
+        <w:t> returns a </w:t>
+      </w:r>
       <w:r>
         <w:rPr>
           <w:rStyle w:val="HTMLCode"/>
@@ -6240,56 +4302,8 @@
           <w:szCs w:val="18"/>
           <w:shd w:val="clear" w:color="auto" w:fill="F2F2F2"/>
         </w:rPr>
-        <w:t>Windows&lt;W&gt; windows)</w:t>
-      </w:r>
-      <w:r>
-        <w:rPr>
-          <w:rFonts w:ascii="Georgia" w:hAnsi="Georgia"/>
-          <w:color w:val="292929"/>
-          <w:spacing w:val="-1"/>
-          <w:sz w:val="18"/>
-          <w:szCs w:val="18"/>
-        </w:rPr>
-        <w:t> on a </w:t>
-      </w:r>
-      <w:proofErr w:type="spellStart"/>
-      <w:r>
-        <w:rPr>
-          <w:rStyle w:val="HTMLCode"/>
-          <w:rFonts w:ascii="Georgia" w:hAnsi="Georgia"/>
-          <w:color w:val="292929"/>
-          <w:spacing w:val="-1"/>
-          <w:sz w:val="18"/>
-          <w:szCs w:val="18"/>
-          <w:shd w:val="clear" w:color="auto" w:fill="F2F2F2"/>
-        </w:rPr>
-        <w:t>KGroupedStream</w:t>
-      </w:r>
-      <w:proofErr w:type="spellEnd"/>
-      <w:r>
-        <w:rPr>
-          <w:rFonts w:ascii="Georgia" w:hAnsi="Georgia"/>
-          <w:color w:val="292929"/>
-          <w:spacing w:val="-1"/>
-          <w:sz w:val="18"/>
-          <w:szCs w:val="18"/>
-        </w:rPr>
-        <w:t> returns a </w:t>
-      </w:r>
-      <w:proofErr w:type="spellStart"/>
-      <w:r>
-        <w:rPr>
-          <w:rStyle w:val="HTMLCode"/>
-          <w:rFonts w:ascii="Georgia" w:hAnsi="Georgia"/>
-          <w:color w:val="292929"/>
-          <w:spacing w:val="-1"/>
-          <w:sz w:val="18"/>
-          <w:szCs w:val="18"/>
-          <w:shd w:val="clear" w:color="auto" w:fill="F2F2F2"/>
-        </w:rPr>
         <w:t>TimeWindowedKStream</w:t>
       </w:r>
-      <w:proofErr w:type="spellEnd"/>
       <w:r>
         <w:rPr>
           <w:rFonts w:ascii="Georgia" w:hAnsi="Georgia"/>
@@ -6518,27 +4532,15 @@
         </w:rPr>
         <w:t xml:space="preserve">Session windows: </w:t>
       </w:r>
-      <w:proofErr w:type="gramStart"/>
-      <w:r>
-        <w:rPr>
-          <w:rFonts w:ascii="Georgia" w:hAnsi="Georgia"/>
-          <w:color w:val="292929"/>
-          <w:spacing w:val="-1"/>
-          <w:sz w:val="18"/>
-          <w:szCs w:val="18"/>
-        </w:rPr>
-        <w:t>Dynamically-sized</w:t>
-      </w:r>
-      <w:proofErr w:type="gramEnd"/>
-      <w:r>
-        <w:rPr>
-          <w:rFonts w:ascii="Georgia" w:hAnsi="Georgia"/>
-          <w:color w:val="292929"/>
-          <w:spacing w:val="-1"/>
-          <w:sz w:val="18"/>
-          <w:szCs w:val="18"/>
-        </w:rPr>
-        <w:t>, non-overlapping, data-driven windows</w:t>
+      <w:r>
+        <w:rPr>
+          <w:rFonts w:ascii="Georgia" w:hAnsi="Georgia"/>
+          <w:color w:val="292929"/>
+          <w:spacing w:val="-1"/>
+          <w:sz w:val="18"/>
+          <w:szCs w:val="18"/>
+        </w:rPr>
+        <w:t>Dynamically-sized, non-overlapping, data-driven windows</w:t>
       </w:r>
     </w:p>
     <w:p>
@@ -6630,183 +4632,12 @@
         <w:jc w:val="thaiDistribute"/>
         <w:rPr>
           <w:rFonts w:ascii="Georgia" w:hAnsi="Georgia" w:cs="Times New Roman"/>
-          <w:b/>
-          <w:bCs/>
-          <w:sz w:val="18"/>
-          <w:szCs w:val="18"/>
-        </w:rPr>
-      </w:pPr>
-      <w:r>
-        <w:rPr>
-          <w:rFonts w:ascii="Georgia" w:hAnsi="Georgia" w:cs="Times New Roman"/>
-          <w:b/>
-          <w:bCs/>
-          <w:sz w:val="18"/>
-          <w:szCs w:val="18"/>
-        </w:rPr>
-        <w:t>Useful information</w:t>
-      </w:r>
-    </w:p>
-    <w:p>
-      <w:pPr>
-        <w:spacing w:line="360" w:lineRule="auto"/>
-        <w:jc w:val="thaiDistribute"/>
-        <w:rPr>
-          <w:rFonts w:ascii="Georgia" w:hAnsi="Georgia" w:cs="Times New Roman"/>
-          <w:b/>
-          <w:bCs/>
-          <w:sz w:val="18"/>
-          <w:szCs w:val="18"/>
-        </w:rPr>
-      </w:pPr>
-      <w:hyperlink r:id="rId12" w:history="1">
-        <w:r>
-          <w:rPr>
-            <w:rStyle w:val="Hyperlink"/>
-            <w:rFonts w:ascii="Georgia" w:hAnsi="Georgia" w:cs="Times New Roman"/>
-            <w:b/>
-            <w:bCs/>
-            <w:sz w:val="18"/>
-            <w:szCs w:val="18"/>
-          </w:rPr>
-          <w:t>https://stackoverflow.com/questions/54672599/json-file-data-into-kafka-topic</w:t>
-        </w:r>
-      </w:hyperlink>
-    </w:p>
-    <w:p>
-      <w:pPr>
-        <w:tabs>
-          <w:tab w:val="left" w:pos="916"/>
-          <w:tab w:val="left" w:pos="1832"/>
-          <w:tab w:val="left" w:pos="2748"/>
-          <w:tab w:val="left" w:pos="3664"/>
-          <w:tab w:val="left" w:pos="4580"/>
-          <w:tab w:val="left" w:pos="5496"/>
-          <w:tab w:val="left" w:pos="6412"/>
-          <w:tab w:val="left" w:pos="7328"/>
-          <w:tab w:val="left" w:pos="8244"/>
-          <w:tab w:val="left" w:pos="9160"/>
-          <w:tab w:val="left" w:pos="10076"/>
-          <w:tab w:val="left" w:pos="10992"/>
-          <w:tab w:val="left" w:pos="11908"/>
-          <w:tab w:val="left" w:pos="12824"/>
-          <w:tab w:val="left" w:pos="13740"/>
-          <w:tab w:val="left" w:pos="14656"/>
-        </w:tabs>
-        <w:spacing w:after="0" w:line="240" w:lineRule="auto"/>
-        <w:textAlignment w:val="baseline"/>
-        <w:rPr>
-          <w:rFonts w:ascii="Consolas" w:eastAsia="Times New Roman" w:hAnsi="Consolas" w:cs="Consolas"/>
-          <w:sz w:val="16"/>
-          <w:szCs w:val="16"/>
-          <w:lang w:val="en-TH"/>
-        </w:rPr>
-      </w:pPr>
-      <w:r>
-        <w:rPr>
-          <w:rFonts w:ascii="Consolas" w:eastAsia="Times New Roman" w:hAnsi="Consolas" w:cs="Consolas"/>
-          <w:sz w:val="16"/>
-          <w:szCs w:val="16"/>
-          <w:bdr w:val="none" w:sz="0" w:space="0" w:color="auto" w:frame="1"/>
-          <w:lang w:val="en-TH"/>
-        </w:rPr>
-        <w:t>bin/kafka-console-producer.sh --broker-list localhost:9092 --topic user-timeline &lt; samplerecords.json</w:t>
-      </w:r>
-    </w:p>
-    <w:p>
-      <w:pPr>
-        <w:tabs>
-          <w:tab w:val="left" w:pos="916"/>
-          <w:tab w:val="left" w:pos="1832"/>
-          <w:tab w:val="left" w:pos="2748"/>
-          <w:tab w:val="left" w:pos="3664"/>
-          <w:tab w:val="left" w:pos="4580"/>
-          <w:tab w:val="left" w:pos="5496"/>
-          <w:tab w:val="left" w:pos="6412"/>
-          <w:tab w:val="left" w:pos="7328"/>
-          <w:tab w:val="left" w:pos="8244"/>
-          <w:tab w:val="left" w:pos="9160"/>
-          <w:tab w:val="left" w:pos="10076"/>
-          <w:tab w:val="left" w:pos="10992"/>
-          <w:tab w:val="left" w:pos="11908"/>
-          <w:tab w:val="left" w:pos="12824"/>
-          <w:tab w:val="left" w:pos="13740"/>
-          <w:tab w:val="left" w:pos="14656"/>
-        </w:tabs>
-        <w:spacing w:after="0" w:line="240" w:lineRule="auto"/>
-        <w:textAlignment w:val="baseline"/>
-        <w:rPr>
-          <w:rFonts w:ascii="Consolas" w:eastAsia="Times New Roman" w:hAnsi="Consolas" w:cs="Consolas"/>
-          <w:sz w:val="20"/>
-          <w:szCs w:val="20"/>
-          <w:lang w:val="en-TH"/>
-        </w:rPr>
-      </w:pPr>
-    </w:p>
-    <w:p>
-      <w:pPr>
-        <w:spacing w:after="0" w:line="240" w:lineRule="auto"/>
-        <w:rPr>
-          <w:rFonts w:ascii="Georgia" w:eastAsia="Times New Roman" w:hAnsi="Georgia" w:cs="Times New Roman"/>
-          <w:sz w:val="16"/>
-          <w:szCs w:val="16"/>
-          <w:lang w:val="en-TH"/>
-        </w:rPr>
-      </w:pPr>
-      <w:r>
-        <w:rPr>
-          <w:rFonts w:ascii="Georgia" w:eastAsia="Times New Roman" w:hAnsi="Georgia" w:cs="Segoe UI"/>
-          <w:color w:val="192527"/>
-          <w:sz w:val="18"/>
-          <w:szCs w:val="18"/>
-          <w:lang w:val="en-TH"/>
-        </w:rPr>
-        <w:t>"page2",{"user":"2", "page":"22", "timestamp":1435278177777} as input</w:t>
-      </w:r>
-      <w:r>
-        <w:rPr>
-          <w:rFonts w:ascii="Georgia" w:eastAsia="Times New Roman" w:hAnsi="Georgia" w:cs="Segoe UI"/>
-          <w:color w:val="192527"/>
-          <w:sz w:val="18"/>
-          <w:szCs w:val="18"/>
-          <w:lang w:val="en-TH"/>
-        </w:rPr>
-        <w:br/>
-        <w:t>for streams-pageview-input an</w:t>
-      </w:r>
-      <w:r>
-        <w:rPr>
-          <w:rFonts w:ascii="Georgia" w:eastAsia="Times New Roman" w:hAnsi="Georgia" w:cs="Segoe UI"/>
-          <w:color w:val="192527"/>
-          <w:sz w:val="18"/>
-          <w:szCs w:val="18"/>
-          <w:lang w:val="en-TH"/>
-        </w:rPr>
-        <w:br/>
-        <w:t>"2",{"region":"CA","timestamp":1435278177777} as input for</w:t>
-      </w:r>
-      <w:r>
-        <w:rPr>
-          <w:rFonts w:ascii="Georgia" w:eastAsia="Times New Roman" w:hAnsi="Georgia" w:cs="Segoe UI"/>
-          <w:color w:val="192527"/>
-          <w:sz w:val="18"/>
-          <w:szCs w:val="18"/>
-          <w:lang w:val="en-TH"/>
-        </w:rPr>
-        <w:br/>
-        <w:t>streams-userprofile-input, the following error is shown,</w:t>
-      </w:r>
-    </w:p>
-    <w:p>
-      <w:pPr>
-        <w:spacing w:line="360" w:lineRule="auto"/>
-        <w:jc w:val="thaiDistribute"/>
-        <w:rPr>
-          <w:rFonts w:ascii="Georgia" w:hAnsi="Georgia" w:cs="Times New Roman"/>
-          <w:sz w:val="18"/>
-          <w:szCs w:val="18"/>
-        </w:rPr>
-      </w:pPr>
+          <w:sz w:val="18"/>
+          <w:szCs w:val="18"/>
+        </w:rPr>
+      </w:pPr>
+      <w:bookmarkStart w:id="0" w:name="_GoBack"/>
+      <w:bookmarkEnd w:id="0"/>
     </w:p>
     <w:sectPr>
       <w:pgSz w:w="12240" w:h="15840"/>
@@ -6819,7 +4650,7 @@
 </file>
 
 <file path=word/endnotes.xml><?xml version="1.0" encoding="utf-8"?>
-<w:endnotes xmlns:wpc="http://schemas.microsoft.com/office/word/2010/wordprocessingCanvas" xmlns:cx="http://schemas.microsoft.com/office/drawing/2014/chartex" xmlns:cx1="http://schemas.microsoft.com/office/drawing/2015/9/8/chartex" xmlns:cx2="http://schemas.microsoft.com/office/drawing/2015/10/21/chartex" xmlns:cx3="http://schemas.microsoft.com/office/drawing/2016/5/9/chartex" xmlns:cx4="http://schemas.microsoft.com/office/drawing/2016/5/10/chartex" xmlns:cx5="http://schemas.microsoft.com/office/drawing/2016/5/11/chartex" xmlns:cx6="http://schemas.microsoft.com/office/drawing/2016/5/12/chartex" xmlns:cx7="http://schemas.microsoft.com/office/drawing/2016/5/13/chartex" xmlns:cx8="http://schemas.microsoft.com/office/drawing/2016/5/14/chartex" xmlns:mc="http://schemas.openxmlformats.org/markup-compatibility/2006" xmlns:aink="http://schemas.microsoft.com/office/drawing/2016/ink" xmlns:am3d="http://schemas.microsoft.com/office/drawing/2017/model3d" xmlns:o="urn:schemas-microsoft-com:office:office" xmlns:r="http://schemas.openxmlformats.org/officeDocument/2006/relationships" xmlns:m="http://schemas.openxmlformats.org/officeDocument/2006/math" xmlns:v="urn:schemas-microsoft-com:vml" xmlns:wp14="http://schemas.microsoft.com/office/word/2010/wordprocessingDrawing" xmlns:wp="http://schemas.openxmlformats.org/drawingml/2006/wordprocessingDrawing" xmlns:w10="urn:schemas-microsoft-com:office:word" xmlns:w="http://schemas.openxmlformats.org/wordprocessingml/2006/main" xmlns:w14="http://schemas.microsoft.com/office/word/2010/wordml" xmlns:w15="http://schemas.microsoft.com/office/word/2012/wordml" xmlns:w16cex="http://schemas.microsoft.com/office/word/2018/wordml/cex" xmlns:w16cid="http://schemas.microsoft.com/office/word/2016/wordml/cid" xmlns:w16="http://schemas.microsoft.com/office/word/2018/wordml" xmlns:w16se="http://schemas.microsoft.com/office/word/2015/wordml/symex" xmlns:wpg="http://schemas.microsoft.com/office/word/2010/wordprocessingGroup" xmlns:wpi="http://schemas.microsoft.com/office/word/2010/wordprocessingInk" xmlns:wne="http://schemas.microsoft.com/office/word/2006/wordml" xmlns:wps="http://schemas.microsoft.com/office/word/2010/wordprocessingShape" mc:Ignorable="w14 w15 w16se w16cid w16 w16cex wp14">
+<w:endnotes xmlns:wpc="http://schemas.microsoft.com/office/word/2010/wordprocessingCanvas" xmlns:cx="http://schemas.microsoft.com/office/drawing/2014/chartex" xmlns:mc="http://schemas.openxmlformats.org/markup-compatibility/2006" xmlns:o="urn:schemas-microsoft-com:office:office" xmlns:r="http://schemas.openxmlformats.org/officeDocument/2006/relationships" xmlns:m="http://schemas.openxmlformats.org/officeDocument/2006/math" xmlns:v="urn:schemas-microsoft-com:vml" xmlns:wp14="http://schemas.microsoft.com/office/word/2010/wordprocessingDrawing" xmlns:wp="http://schemas.openxmlformats.org/drawingml/2006/wordprocessingDrawing" xmlns:w10="urn:schemas-microsoft-com:office:word" xmlns:w="http://schemas.openxmlformats.org/wordprocessingml/2006/main" xmlns:w14="http://schemas.microsoft.com/office/word/2010/wordml" xmlns:w15="http://schemas.microsoft.com/office/word/2012/wordml" xmlns:w16se="http://schemas.microsoft.com/office/word/2015/wordml/symex" xmlns:wpg="http://schemas.microsoft.com/office/word/2010/wordprocessingGroup" xmlns:wpi="http://schemas.microsoft.com/office/word/2010/wordprocessingInk" xmlns:wne="http://schemas.microsoft.com/office/word/2006/wordml" xmlns:wps="http://schemas.microsoft.com/office/word/2010/wordprocessingShape" mc:Ignorable="w14 w15 w16se wp14">
   <w:endnote w:type="separator" w:id="-1">
     <w:p>
       <w:pPr>
@@ -6844,7 +4675,7 @@
 </file>
 
 <file path=word/footnotes.xml><?xml version="1.0" encoding="utf-8"?>
-<w:footnotes xmlns:wpc="http://schemas.microsoft.com/office/word/2010/wordprocessingCanvas" xmlns:cx="http://schemas.microsoft.com/office/drawing/2014/chartex" xmlns:cx1="http://schemas.microsoft.com/office/drawing/2015/9/8/chartex" xmlns:cx2="http://schemas.microsoft.com/office/drawing/2015/10/21/chartex" xmlns:cx3="http://schemas.microsoft.com/office/drawing/2016/5/9/chartex" xmlns:cx4="http://schemas.microsoft.com/office/drawing/2016/5/10/chartex" xmlns:cx5="http://schemas.microsoft.com/office/drawing/2016/5/11/chartex" xmlns:cx6="http://schemas.microsoft.com/office/drawing/2016/5/12/chartex" xmlns:cx7="http://schemas.microsoft.com/office/drawing/2016/5/13/chartex" xmlns:cx8="http://schemas.microsoft.com/office/drawing/2016/5/14/chartex" xmlns:mc="http://schemas.openxmlformats.org/markup-compatibility/2006" xmlns:aink="http://schemas.microsoft.com/office/drawing/2016/ink" xmlns:am3d="http://schemas.microsoft.com/office/drawing/2017/model3d" xmlns:o="urn:schemas-microsoft-com:office:office" xmlns:r="http://schemas.openxmlformats.org/officeDocument/2006/relationships" xmlns:m="http://schemas.openxmlformats.org/officeDocument/2006/math" xmlns:v="urn:schemas-microsoft-com:vml" xmlns:wp14="http://schemas.microsoft.com/office/word/2010/wordprocessingDrawing" xmlns:wp="http://schemas.openxmlformats.org/drawingml/2006/wordprocessingDrawing" xmlns:w10="urn:schemas-microsoft-com:office:word" xmlns:w="http://schemas.openxmlformats.org/wordprocessingml/2006/main" xmlns:w14="http://schemas.microsoft.com/office/word/2010/wordml" xmlns:w15="http://schemas.microsoft.com/office/word/2012/wordml" xmlns:w16cex="http://schemas.microsoft.com/office/word/2018/wordml/cex" xmlns:w16cid="http://schemas.microsoft.com/office/word/2016/wordml/cid" xmlns:w16="http://schemas.microsoft.com/office/word/2018/wordml" xmlns:w16se="http://schemas.microsoft.com/office/word/2015/wordml/symex" xmlns:wpg="http://schemas.microsoft.com/office/word/2010/wordprocessingGroup" xmlns:wpi="http://schemas.microsoft.com/office/word/2010/wordprocessingInk" xmlns:wne="http://schemas.microsoft.com/office/word/2006/wordml" xmlns:wps="http://schemas.microsoft.com/office/word/2010/wordprocessingShape" mc:Ignorable="w14 w15 w16se w16cid w16 w16cex wp14">
+<w:footnotes xmlns:wpc="http://schemas.microsoft.com/office/word/2010/wordprocessingCanvas" xmlns:cx="http://schemas.microsoft.com/office/drawing/2014/chartex" xmlns:mc="http://schemas.openxmlformats.org/markup-compatibility/2006" xmlns:o="urn:schemas-microsoft-com:office:office" xmlns:r="http://schemas.openxmlformats.org/officeDocument/2006/relationships" xmlns:m="http://schemas.openxmlformats.org/officeDocument/2006/math" xmlns:v="urn:schemas-microsoft-com:vml" xmlns:wp14="http://schemas.microsoft.com/office/word/2010/wordprocessingDrawing" xmlns:wp="http://schemas.openxmlformats.org/drawingml/2006/wordprocessingDrawing" xmlns:w10="urn:schemas-microsoft-com:office:word" xmlns:w="http://schemas.openxmlformats.org/wordprocessingml/2006/main" xmlns:w14="http://schemas.microsoft.com/office/word/2010/wordml" xmlns:w15="http://schemas.microsoft.com/office/word/2012/wordml" xmlns:w16se="http://schemas.microsoft.com/office/word/2015/wordml/symex" xmlns:wpg="http://schemas.microsoft.com/office/word/2010/wordprocessingGroup" xmlns:wpi="http://schemas.microsoft.com/office/word/2010/wordprocessingInk" xmlns:wne="http://schemas.microsoft.com/office/word/2006/wordml" xmlns:wps="http://schemas.microsoft.com/office/word/2010/wordprocessingShape" mc:Ignorable="w14 w15 w16se wp14">
   <w:footnote w:type="separator" w:id="-1">
     <w:p>
       <w:pPr>
@@ -6869,7 +4700,7 @@
 </file>
 
 <file path=word/numbering.xml><?xml version="1.0" encoding="utf-8"?>
-<w:numbering xmlns:wpc="http://schemas.microsoft.com/office/word/2010/wordprocessingCanvas" xmlns:cx="http://schemas.microsoft.com/office/drawing/2014/chartex" xmlns:cx1="http://schemas.microsoft.com/office/drawing/2015/9/8/chartex" xmlns:cx2="http://schemas.microsoft.com/office/drawing/2015/10/21/chartex" xmlns:cx3="http://schemas.microsoft.com/office/drawing/2016/5/9/chartex" xmlns:cx4="http://schemas.microsoft.com/office/drawing/2016/5/10/chartex" xmlns:cx5="http://schemas.microsoft.com/office/drawing/2016/5/11/chartex" xmlns:cx6="http://schemas.microsoft.com/office/drawing/2016/5/12/chartex" xmlns:cx7="http://schemas.microsoft.com/office/drawing/2016/5/13/chartex" xmlns:cx8="http://schemas.microsoft.com/office/drawing/2016/5/14/chartex" xmlns:mc="http://schemas.openxmlformats.org/markup-compatibility/2006" xmlns:aink="http://schemas.microsoft.com/office/drawing/2016/ink" xmlns:am3d="http://schemas.microsoft.com/office/drawing/2017/model3d" xmlns:o="urn:schemas-microsoft-com:office:office" xmlns:r="http://schemas.openxmlformats.org/officeDocument/2006/relationships" xmlns:m="http://schemas.openxmlformats.org/officeDocument/2006/math" xmlns:v="urn:schemas-microsoft-com:vml" xmlns:wp14="http://schemas.microsoft.com/office/word/2010/wordprocessingDrawing" xmlns:wp="http://schemas.openxmlformats.org/drawingml/2006/wordprocessingDrawing" xmlns:w10="urn:schemas-microsoft-com:office:word" xmlns:w="http://schemas.openxmlformats.org/wordprocessingml/2006/main" xmlns:w14="http://schemas.microsoft.com/office/word/2010/wordml" xmlns:w15="http://schemas.microsoft.com/office/word/2012/wordml" xmlns:w16cex="http://schemas.microsoft.com/office/word/2018/wordml/cex" xmlns:w16cid="http://schemas.microsoft.com/office/word/2016/wordml/cid" xmlns:w16="http://schemas.microsoft.com/office/word/2018/wordml" xmlns:w16se="http://schemas.microsoft.com/office/word/2015/wordml/symex" xmlns:wpg="http://schemas.microsoft.com/office/word/2010/wordprocessingGroup" xmlns:wpi="http://schemas.microsoft.com/office/word/2010/wordprocessingInk" xmlns:wne="http://schemas.microsoft.com/office/word/2006/wordml" xmlns:wps="http://schemas.microsoft.com/office/word/2010/wordprocessingShape" mc:Ignorable="w14 w15 w16se w16cid w16 w16cex wp14">
+<w:numbering xmlns:wpc="http://schemas.microsoft.com/office/word/2010/wordprocessingCanvas" xmlns:cx="http://schemas.microsoft.com/office/drawing/2014/chartex" xmlns:mc="http://schemas.openxmlformats.org/markup-compatibility/2006" xmlns:o="urn:schemas-microsoft-com:office:office" xmlns:r="http://schemas.openxmlformats.org/officeDocument/2006/relationships" xmlns:m="http://schemas.openxmlformats.org/officeDocument/2006/math" xmlns:v="urn:schemas-microsoft-com:vml" xmlns:wp14="http://schemas.microsoft.com/office/word/2010/wordprocessingDrawing" xmlns:wp="http://schemas.openxmlformats.org/drawingml/2006/wordprocessingDrawing" xmlns:w10="urn:schemas-microsoft-com:office:word" xmlns:w="http://schemas.openxmlformats.org/wordprocessingml/2006/main" xmlns:w14="http://schemas.microsoft.com/office/word/2010/wordml" xmlns:w15="http://schemas.microsoft.com/office/word/2012/wordml" xmlns:w16se="http://schemas.microsoft.com/office/word/2015/wordml/symex" xmlns:wpg="http://schemas.microsoft.com/office/word/2010/wordprocessingGroup" xmlns:wpi="http://schemas.microsoft.com/office/word/2010/wordprocessingInk" xmlns:wne="http://schemas.microsoft.com/office/word/2006/wordml" xmlns:wps="http://schemas.microsoft.com/office/word/2010/wordprocessingShape" mc:Ignorable="w14 w15 w16se wp14">
   <w:abstractNum w:abstractNumId="0" w15:restartNumberingAfterBreak="0">
     <w:nsid w:val="05B800BA"/>
     <w:multiLevelType w:val="hybridMultilevel"/>
@@ -7362,7 +5193,7 @@
 </file>
 
 <file path=word/styles.xml><?xml version="1.0" encoding="utf-8"?>
-<w:styles xmlns:mc="http://schemas.openxmlformats.org/markup-compatibility/2006" xmlns:r="http://schemas.openxmlformats.org/officeDocument/2006/relationships" xmlns:w="http://schemas.openxmlformats.org/wordprocessingml/2006/main" xmlns:w14="http://schemas.microsoft.com/office/word/2010/wordml" xmlns:w15="http://schemas.microsoft.com/office/word/2012/wordml" xmlns:w16cex="http://schemas.microsoft.com/office/word/2018/wordml/cex" xmlns:w16cid="http://schemas.microsoft.com/office/word/2016/wordml/cid" xmlns:w16="http://schemas.microsoft.com/office/word/2018/wordml" xmlns:w16se="http://schemas.microsoft.com/office/word/2015/wordml/symex" mc:Ignorable="w14 w15 w16se w16cid w16 w16cex">
+<w:styles xmlns:mc="http://schemas.openxmlformats.org/markup-compatibility/2006" xmlns:r="http://schemas.openxmlformats.org/officeDocument/2006/relationships" xmlns:w="http://schemas.openxmlformats.org/wordprocessingml/2006/main" xmlns:w14="http://schemas.microsoft.com/office/word/2010/wordml" xmlns:w15="http://schemas.microsoft.com/office/word/2012/wordml" xmlns:w16se="http://schemas.microsoft.com/office/word/2015/wordml/symex" mc:Ignorable="w14 w15 w16se">
   <w:docDefaults>
     <w:rPrDefault>
       <w:rPr>
@@ -7378,7 +5209,7 @@
       </w:pPr>
     </w:pPrDefault>
   </w:docDefaults>
-  <w:latentStyles w:defLockedState="0" w:defUIPriority="99" w:defSemiHidden="0" w:defUnhideWhenUsed="0" w:defQFormat="0" w:count="376">
+  <w:latentStyles w:defLockedState="0" w:defUIPriority="99" w:defSemiHidden="0" w:defUnhideWhenUsed="0" w:defQFormat="0" w:count="371">
     <w:lsdException w:name="Normal" w:uiPriority="0" w:qFormat="1"/>
     <w:lsdException w:name="heading 1" w:uiPriority="9" w:qFormat="1"/>
     <w:lsdException w:name="heading 2" w:semiHidden="1" w:uiPriority="9" w:unhideWhenUsed="1" w:qFormat="1"/>
@@ -7750,11 +5581,6 @@
     <w:lsdException w:name="List Table 5 Dark Accent 6" w:uiPriority="50"/>
     <w:lsdException w:name="List Table 6 Colorful Accent 6" w:uiPriority="51"/>
     <w:lsdException w:name="List Table 7 Colorful Accent 6" w:uiPriority="52"/>
-    <w:lsdException w:name="Mention" w:semiHidden="1" w:unhideWhenUsed="1"/>
-    <w:lsdException w:name="Smart Hyperlink" w:semiHidden="1" w:unhideWhenUsed="1"/>
-    <w:lsdException w:name="Hashtag" w:semiHidden="1" w:unhideWhenUsed="1"/>
-    <w:lsdException w:name="Unresolved Mention" w:semiHidden="1" w:unhideWhenUsed="1"/>
-    <w:lsdException w:name="Smart Link" w:semiHidden="1" w:unhideWhenUsed="1"/>
   </w:latentStyles>
   <w:style w:type="paragraph" w:default="1" w:styleId="Normal">
     <w:name w:val="Normal"/>
@@ -8093,7 +5919,7 @@
     <w:uiPriority w:val="99"/>
     <w:rsid w:val="00652722"/>
   </w:style>
-  <w:style w:type="character" w:styleId="UnresolvedMention">
+  <w:style w:type="character" w:customStyle="1" w:styleId="UnresolvedMention">
     <w:name w:val="Unresolved Mention"/>
     <w:basedOn w:val="DefaultParagraphFont"/>
     <w:uiPriority w:val="99"/>

</xml_diff>